<commit_message>
Native RC Z180 & Interrupt Framework Improvements
- Added official support for Steve Cousin's RC2014 Z180 + Native Memory modules (SC111 & SC119).  Thanks to Steve for his assistance with this.
- Improved interrupt framework to remove need to extra stubs for each IM2 interrupt handler.
</commit_message>
<xml_diff>
--- a/Source/Doc/RomWBW Architecture.docx
+++ b/Source/Doc/RomWBW Architecture.docx
@@ -2,8 +2,6 @@
 <file path=word/document.xml><?xml version="1.0" encoding="utf-8"?>
 <w:document xmlns:wpc="http://schemas.microsoft.com/office/word/2010/wordprocessingCanvas" xmlns:cx="http://schemas.microsoft.com/office/drawing/2014/chartex" xmlns:cx1="http://schemas.microsoft.com/office/drawing/2015/9/8/chartex" xmlns:cx2="http://schemas.microsoft.com/office/drawing/2015/10/21/chartex" xmlns:cx3="http://schemas.microsoft.com/office/drawing/2016/5/9/chartex" xmlns:cx4="http://schemas.microsoft.com/office/drawing/2016/5/10/chartex" xmlns:cx5="http://schemas.microsoft.com/office/drawing/2016/5/11/chartex" xmlns:cx6="http://schemas.microsoft.com/office/drawing/2016/5/12/chartex" xmlns:cx7="http://schemas.microsoft.com/office/drawing/2016/5/13/chartex" xmlns:cx8="http://schemas.microsoft.com/office/drawing/2016/5/14/chartex" xmlns:mc="http://schemas.openxmlformats.org/markup-compatibility/2006" xmlns:aink="http://schemas.microsoft.com/office/drawing/2016/ink" xmlns:am3d="http://schemas.microsoft.com/office/drawing/2017/model3d" xmlns:o="urn:schemas-microsoft-com:office:office" xmlns:r="http://schemas.openxmlformats.org/officeDocument/2006/relationships" xmlns:m="http://schemas.openxmlformats.org/officeDocument/2006/math" xmlns:v="urn:schemas-microsoft-com:vml" xmlns:wp14="http://schemas.microsoft.com/office/word/2010/wordprocessingDrawing" xmlns:wp="http://schemas.openxmlformats.org/drawingml/2006/wordprocessingDrawing" xmlns:w10="urn:schemas-microsoft-com:office:word" xmlns:w="http://schemas.openxmlformats.org/wordprocessingml/2006/main" xmlns:w14="http://schemas.microsoft.com/office/word/2010/wordml" xmlns:w15="http://schemas.microsoft.com/office/word/2012/wordml" xmlns:w16cid="http://schemas.microsoft.com/office/word/2016/wordml/cid" xmlns:w16se="http://schemas.microsoft.com/office/word/2015/wordml/symex" xmlns:wpg="http://schemas.microsoft.com/office/word/2010/wordprocessingGroup" xmlns:wpi="http://schemas.microsoft.com/office/word/2010/wordprocessingInk" xmlns:wne="http://schemas.microsoft.com/office/word/2006/wordml" xmlns:wps="http://schemas.microsoft.com/office/word/2010/wordprocessingShape" mc:Ignorable="w14 w15 w16se w16cid wp14">
   <w:body>
-    <w:bookmarkStart w:id="0" w:name="_GoBack" w:displacedByCustomXml="next"/>
-    <w:bookmarkEnd w:id="0" w:displacedByCustomXml="next"/>
     <w:sdt>
       <w:sdtPr>
         <w:rPr>
@@ -16,7 +14,6 @@
           <w:docPartUnique/>
         </w:docPartObj>
       </w:sdtPr>
-      <w:sdtEndPr/>
       <w:sdtContent>
         <w:tbl>
           <w:tblPr>
@@ -119,7 +116,6 @@
                     <w:dataBinding w:prefixMappings="xmlns:ns0='http://schemas.openxmlformats.org/package/2006/metadata/core-properties' xmlns:ns1='http://purl.org/dc/elements/1.1/'" w:xpath="/ns0:coreProperties[1]/ns1:subject[1]" w:storeItemID="{6C3C8BC8-F283-45AE-878A-BAB7291924A1}"/>
                     <w:text/>
                   </w:sdtPr>
-                  <w:sdtEndPr/>
                   <w:sdtContent>
                     <w:proofErr w:type="spellStart"/>
                     <w:r>
@@ -219,7 +215,7 @@
                     <w:sz w:val="28"/>
                     <w:szCs w:val="28"/>
                   </w:rPr>
-                  <w:t>May 10, 2019</w:t>
+                  <w:t>May 15, 2019</w:t>
                 </w:r>
                 <w:r>
                   <w:rPr>
@@ -288,7 +284,7 @@
               <v:shape id="_x0000_i1025" type="#_x0000_t75" style="width:272pt;height:92.5pt" o:ole="">
                 <v:imagedata r:id="rId8" o:title=""/>
               </v:shape>
-              <o:OLEObject Type="Embed" ProgID="Visio.Drawing.15" ShapeID="_x0000_i1025" DrawAspect="Content" ObjectID="_1619017833" r:id="rId9"/>
+              <o:OLEObject Type="Embed" ProgID="Visio.Drawing.15" ShapeID="_x0000_i1025" DrawAspect="Content" ObjectID="_1619439048" r:id="rId9"/>
             </w:object>
           </w:r>
           <w:r>
@@ -348,7 +344,7 @@
           <w:r>
             <w:fldChar w:fldCharType="separate"/>
           </w:r>
-          <w:hyperlink w:anchor="_Toc8404998" w:history="1">
+          <w:hyperlink w:anchor="_Toc8825337" w:history="1">
             <w:r>
               <w:rPr>
                 <w:rStyle w:val="Hyperlink"/>
@@ -375,7 +371,7 @@
                 <w:noProof/>
                 <w:webHidden/>
               </w:rPr>
-              <w:instrText xml:space="preserve"> PAGEREF _Toc8404998 \h </w:instrText>
+              <w:instrText xml:space="preserve"> PAGEREF _Toc8825337 \h </w:instrText>
             </w:r>
             <w:r>
               <w:rPr>
@@ -417,7 +413,7 @@
               <w:noProof/>
             </w:rPr>
           </w:pPr>
-          <w:hyperlink w:anchor="_Toc8404999" w:history="1">
+          <w:hyperlink w:anchor="_Toc8825338" w:history="1">
             <w:r>
               <w:rPr>
                 <w:rStyle w:val="Hyperlink"/>
@@ -444,7 +440,7 @@
                 <w:noProof/>
                 <w:webHidden/>
               </w:rPr>
-              <w:instrText xml:space="preserve"> PAGEREF _Toc8404999 \h </w:instrText>
+              <w:instrText xml:space="preserve"> PAGEREF _Toc8825338 \h </w:instrText>
             </w:r>
             <w:r>
               <w:rPr>
@@ -486,7 +482,7 @@
               <w:noProof/>
             </w:rPr>
           </w:pPr>
-          <w:hyperlink w:anchor="_Toc8405000" w:history="1">
+          <w:hyperlink w:anchor="_Toc8825339" w:history="1">
             <w:r>
               <w:rPr>
                 <w:rStyle w:val="Hyperlink"/>
@@ -513,7 +509,7 @@
                 <w:noProof/>
                 <w:webHidden/>
               </w:rPr>
-              <w:instrText xml:space="preserve"> PAGEREF _Toc8405000 \h </w:instrText>
+              <w:instrText xml:space="preserve"> PAGEREF _Toc8825339 \h </w:instrText>
             </w:r>
             <w:r>
               <w:rPr>
@@ -555,7 +551,7 @@
               <w:noProof/>
             </w:rPr>
           </w:pPr>
-          <w:hyperlink w:anchor="_Toc8405001" w:history="1">
+          <w:hyperlink w:anchor="_Toc8825340" w:history="1">
             <w:r>
               <w:rPr>
                 <w:rStyle w:val="Hyperlink"/>
@@ -582,7 +578,7 @@
                 <w:noProof/>
                 <w:webHidden/>
               </w:rPr>
-              <w:instrText xml:space="preserve"> PAGEREF _Toc8405001 \h </w:instrText>
+              <w:instrText xml:space="preserve"> PAGEREF _Toc8825340 \h </w:instrText>
             </w:r>
             <w:r>
               <w:rPr>
@@ -624,7 +620,7 @@
               <w:noProof/>
             </w:rPr>
           </w:pPr>
-          <w:hyperlink w:anchor="_Toc8405002" w:history="1">
+          <w:hyperlink w:anchor="_Toc8825341" w:history="1">
             <w:r>
               <w:rPr>
                 <w:rStyle w:val="Hyperlink"/>
@@ -651,7 +647,7 @@
                 <w:noProof/>
                 <w:webHidden/>
               </w:rPr>
-              <w:instrText xml:space="preserve"> PAGEREF _Toc8405002 \h </w:instrText>
+              <w:instrText xml:space="preserve"> PAGEREF _Toc8825341 \h </w:instrText>
             </w:r>
             <w:r>
               <w:rPr>
@@ -693,7 +689,7 @@
               <w:noProof/>
             </w:rPr>
           </w:pPr>
-          <w:hyperlink w:anchor="_Toc8405003" w:history="1">
+          <w:hyperlink w:anchor="_Toc8825342" w:history="1">
             <w:r>
               <w:rPr>
                 <w:rStyle w:val="Hyperlink"/>
@@ -720,7 +716,7 @@
                 <w:noProof/>
                 <w:webHidden/>
               </w:rPr>
-              <w:instrText xml:space="preserve"> PAGEREF _Toc8405003 \h </w:instrText>
+              <w:instrText xml:space="preserve"> PAGEREF _Toc8825342 \h </w:instrText>
             </w:r>
             <w:r>
               <w:rPr>
@@ -762,7 +758,7 @@
               <w:noProof/>
             </w:rPr>
           </w:pPr>
-          <w:hyperlink w:anchor="_Toc8405004" w:history="1">
+          <w:hyperlink w:anchor="_Toc8825343" w:history="1">
             <w:r>
               <w:rPr>
                 <w:rStyle w:val="Hyperlink"/>
@@ -789,7 +785,7 @@
                 <w:noProof/>
                 <w:webHidden/>
               </w:rPr>
-              <w:instrText xml:space="preserve"> PAGEREF _Toc8405004 \h </w:instrText>
+              <w:instrText xml:space="preserve"> PAGEREF _Toc8825343 \h </w:instrText>
             </w:r>
             <w:r>
               <w:rPr>
@@ -831,7 +827,7 @@
               <w:noProof/>
             </w:rPr>
           </w:pPr>
-          <w:hyperlink w:anchor="_Toc8405005" w:history="1">
+          <w:hyperlink w:anchor="_Toc8825344" w:history="1">
             <w:r>
               <w:rPr>
                 <w:rStyle w:val="Hyperlink"/>
@@ -858,7 +854,7 @@
                 <w:noProof/>
                 <w:webHidden/>
               </w:rPr>
-              <w:instrText xml:space="preserve"> PAGEREF _Toc8405005 \h </w:instrText>
+              <w:instrText xml:space="preserve"> PAGEREF _Toc8825344 \h </w:instrText>
             </w:r>
             <w:r>
               <w:rPr>
@@ -900,7 +896,7 @@
               <w:noProof/>
             </w:rPr>
           </w:pPr>
-          <w:hyperlink w:anchor="_Toc8405006" w:history="1">
+          <w:hyperlink w:anchor="_Toc8825345" w:history="1">
             <w:r>
               <w:rPr>
                 <w:rStyle w:val="Hyperlink"/>
@@ -927,7 +923,7 @@
                 <w:noProof/>
                 <w:webHidden/>
               </w:rPr>
-              <w:instrText xml:space="preserve"> PAGEREF _Toc8405006 \h </w:instrText>
+              <w:instrText xml:space="preserve"> PAGEREF _Toc8825345 \h </w:instrText>
             </w:r>
             <w:r>
               <w:rPr>
@@ -969,7 +965,7 @@
               <w:noProof/>
             </w:rPr>
           </w:pPr>
-          <w:hyperlink w:anchor="_Toc8405007" w:history="1">
+          <w:hyperlink w:anchor="_Toc8825346" w:history="1">
             <w:r>
               <w:rPr>
                 <w:rStyle w:val="Hyperlink"/>
@@ -996,7 +992,7 @@
                 <w:noProof/>
                 <w:webHidden/>
               </w:rPr>
-              <w:instrText xml:space="preserve"> PAGEREF _Toc8405007 \h </w:instrText>
+              <w:instrText xml:space="preserve"> PAGEREF _Toc8825346 \h </w:instrText>
             </w:r>
             <w:r>
               <w:rPr>
@@ -1038,7 +1034,7 @@
               <w:noProof/>
             </w:rPr>
           </w:pPr>
-          <w:hyperlink w:anchor="_Toc8405008" w:history="1">
+          <w:hyperlink w:anchor="_Toc8825347" w:history="1">
             <w:r>
               <w:rPr>
                 <w:rStyle w:val="Hyperlink"/>
@@ -1065,7 +1061,7 @@
                 <w:noProof/>
                 <w:webHidden/>
               </w:rPr>
-              <w:instrText xml:space="preserve"> PAGEREF _Toc8405008 \h </w:instrText>
+              <w:instrText xml:space="preserve"> PAGEREF _Toc8825347 \h </w:instrText>
             </w:r>
             <w:r>
               <w:rPr>
@@ -1107,7 +1103,7 @@
               <w:noProof/>
             </w:rPr>
           </w:pPr>
-          <w:hyperlink w:anchor="_Toc8405009" w:history="1">
+          <w:hyperlink w:anchor="_Toc8825348" w:history="1">
             <w:r>
               <w:rPr>
                 <w:rStyle w:val="Hyperlink"/>
@@ -1134,7 +1130,7 @@
                 <w:noProof/>
                 <w:webHidden/>
               </w:rPr>
-              <w:instrText xml:space="preserve"> PAGEREF _Toc8405009 \h </w:instrText>
+              <w:instrText xml:space="preserve"> PAGEREF _Toc8825348 \h </w:instrText>
             </w:r>
             <w:r>
               <w:rPr>
@@ -1176,7 +1172,7 @@
               <w:noProof/>
             </w:rPr>
           </w:pPr>
-          <w:hyperlink w:anchor="_Toc8405010" w:history="1">
+          <w:hyperlink w:anchor="_Toc8825349" w:history="1">
             <w:r>
               <w:rPr>
                 <w:rStyle w:val="Hyperlink"/>
@@ -1203,7 +1199,7 @@
                 <w:noProof/>
                 <w:webHidden/>
               </w:rPr>
-              <w:instrText xml:space="preserve"> PAGEREF _Toc8405010 \h </w:instrText>
+              <w:instrText xml:space="preserve"> PAGEREF _Toc8825349 \h </w:instrText>
             </w:r>
             <w:r>
               <w:rPr>
@@ -1245,7 +1241,7 @@
               <w:noProof/>
             </w:rPr>
           </w:pPr>
-          <w:hyperlink w:anchor="_Toc8405011" w:history="1">
+          <w:hyperlink w:anchor="_Toc8825350" w:history="1">
             <w:r>
               <w:rPr>
                 <w:rStyle w:val="Hyperlink"/>
@@ -1272,7 +1268,7 @@
                 <w:noProof/>
                 <w:webHidden/>
               </w:rPr>
-              <w:instrText xml:space="preserve"> PAGEREF _Toc8405011 \h </w:instrText>
+              <w:instrText xml:space="preserve"> PAGEREF _Toc8825350 \h </w:instrText>
             </w:r>
             <w:r>
               <w:rPr>
@@ -1314,7 +1310,7 @@
               <w:noProof/>
             </w:rPr>
           </w:pPr>
-          <w:hyperlink w:anchor="_Toc8405012" w:history="1">
+          <w:hyperlink w:anchor="_Toc8825351" w:history="1">
             <w:r>
               <w:rPr>
                 <w:rStyle w:val="Hyperlink"/>
@@ -1341,7 +1337,7 @@
                 <w:noProof/>
                 <w:webHidden/>
               </w:rPr>
-              <w:instrText xml:space="preserve"> PAGEREF _Toc8405012 \h </w:instrText>
+              <w:instrText xml:space="preserve"> PAGEREF _Toc8825351 \h </w:instrText>
             </w:r>
             <w:r>
               <w:rPr>
@@ -1383,7 +1379,7 @@
               <w:noProof/>
             </w:rPr>
           </w:pPr>
-          <w:hyperlink w:anchor="_Toc8405013" w:history="1">
+          <w:hyperlink w:anchor="_Toc8825352" w:history="1">
             <w:r>
               <w:rPr>
                 <w:rStyle w:val="Hyperlink"/>
@@ -1410,7 +1406,7 @@
                 <w:noProof/>
                 <w:webHidden/>
               </w:rPr>
-              <w:instrText xml:space="preserve"> PAGEREF _Toc8405013 \h </w:instrText>
+              <w:instrText xml:space="preserve"> PAGEREF _Toc8825352 \h </w:instrText>
             </w:r>
             <w:r>
               <w:rPr>
@@ -1452,7 +1448,7 @@
               <w:noProof/>
             </w:rPr>
           </w:pPr>
-          <w:hyperlink w:anchor="_Toc8405014" w:history="1">
+          <w:hyperlink w:anchor="_Toc8825353" w:history="1">
             <w:r>
               <w:rPr>
                 <w:rStyle w:val="Hyperlink"/>
@@ -1479,7 +1475,7 @@
                 <w:noProof/>
                 <w:webHidden/>
               </w:rPr>
-              <w:instrText xml:space="preserve"> PAGEREF _Toc8405014 \h </w:instrText>
+              <w:instrText xml:space="preserve"> PAGEREF _Toc8825353 \h </w:instrText>
             </w:r>
             <w:r>
               <w:rPr>
@@ -1521,7 +1517,7 @@
               <w:noProof/>
             </w:rPr>
           </w:pPr>
-          <w:hyperlink w:anchor="_Toc8405015" w:history="1">
+          <w:hyperlink w:anchor="_Toc8825354" w:history="1">
             <w:r>
               <w:rPr>
                 <w:rStyle w:val="Hyperlink"/>
@@ -1548,7 +1544,7 @@
                 <w:noProof/>
                 <w:webHidden/>
               </w:rPr>
-              <w:instrText xml:space="preserve"> PAGEREF _Toc8405015 \h </w:instrText>
+              <w:instrText xml:space="preserve"> PAGEREF _Toc8825354 \h </w:instrText>
             </w:r>
             <w:r>
               <w:rPr>
@@ -1610,12 +1606,12 @@
       <w:pPr>
         <w:pStyle w:val="Heading1"/>
       </w:pPr>
-      <w:bookmarkStart w:id="1" w:name="_Toc8404998"/>
+      <w:bookmarkStart w:id="0" w:name="_Toc8825337"/>
       <w:r>
         <w:lastRenderedPageBreak/>
         <w:t>Overview</w:t>
       </w:r>
-      <w:bookmarkEnd w:id="1"/>
+      <w:bookmarkEnd w:id="0"/>
     </w:p>
     <w:p>
       <w:proofErr w:type="spellStart"/>
@@ -1852,11 +1848,11 @@
       <w:pPr>
         <w:pStyle w:val="Heading1"/>
       </w:pPr>
-      <w:bookmarkStart w:id="2" w:name="_Toc8404999"/>
+      <w:bookmarkStart w:id="1" w:name="_Toc8825338"/>
       <w:r>
         <w:t>Background</w:t>
       </w:r>
-      <w:bookmarkEnd w:id="2"/>
+      <w:bookmarkEnd w:id="1"/>
     </w:p>
     <w:p>
       <w:r>
@@ -2043,11 +2039,11 @@
       <w:pPr>
         <w:pStyle w:val="Heading1"/>
       </w:pPr>
-      <w:bookmarkStart w:id="3" w:name="_Toc8405000"/>
+      <w:bookmarkStart w:id="2" w:name="_Toc8825339"/>
       <w:r>
         <w:t>General Design Strategy</w:t>
       </w:r>
-      <w:bookmarkEnd w:id="3"/>
+      <w:bookmarkEnd w:id="2"/>
     </w:p>
     <w:p>
       <w:r>
@@ -2194,12 +2190,12 @@
       <w:pPr>
         <w:pStyle w:val="Heading1"/>
       </w:pPr>
-      <w:bookmarkStart w:id="4" w:name="_Toc8405001"/>
+      <w:bookmarkStart w:id="3" w:name="_Toc8825340"/>
       <w:r>
         <w:lastRenderedPageBreak/>
         <w:t>Runtime Memory Layout</w:t>
       </w:r>
-      <w:bookmarkEnd w:id="4"/>
+      <w:bookmarkEnd w:id="3"/>
     </w:p>
     <w:p/>
     <w:p>
@@ -2211,7 +2207,7 @@
           <v:shape id="_x0000_i1026" type="#_x0000_t75" style="width:469.5pt;height:414pt" o:ole="">
             <v:imagedata r:id="rId11" o:title=""/>
           </v:shape>
-          <o:OLEObject Type="Embed" ProgID="Visio.Drawing.15" ShapeID="_x0000_i1026" DrawAspect="Content" ObjectID="_1619017834" r:id="rId12"/>
+          <o:OLEObject Type="Embed" ProgID="Visio.Drawing.15" ShapeID="_x0000_i1026" DrawAspect="Content" ObjectID="_1619439049" r:id="rId12"/>
         </w:object>
       </w:r>
     </w:p>
@@ -2219,11 +2215,11 @@
       <w:pPr>
         <w:pStyle w:val="Heading1"/>
       </w:pPr>
-      <w:bookmarkStart w:id="5" w:name="_Toc8405002"/>
+      <w:bookmarkStart w:id="4" w:name="_Toc8825341"/>
       <w:r>
         <w:t>System Boot Process</w:t>
       </w:r>
-      <w:bookmarkEnd w:id="5"/>
+      <w:bookmarkEnd w:id="4"/>
     </w:p>
     <w:p>
       <w:r>
@@ -2391,11 +2387,11 @@
       <w:pPr>
         <w:pStyle w:val="Heading2"/>
       </w:pPr>
-      <w:bookmarkStart w:id="6" w:name="_Toc8405003"/>
+      <w:bookmarkStart w:id="5" w:name="_Toc8825342"/>
       <w:r>
         <w:t>ROM Boot</w:t>
       </w:r>
-      <w:bookmarkEnd w:id="6"/>
+      <w:bookmarkEnd w:id="5"/>
     </w:p>
     <w:p>
       <w:r>
@@ -2419,12 +2415,12 @@
       <w:pPr>
         <w:pStyle w:val="Heading2"/>
       </w:pPr>
-      <w:bookmarkStart w:id="7" w:name="_Toc8405004"/>
+      <w:bookmarkStart w:id="6" w:name="_Toc8825343"/>
       <w:r>
         <w:lastRenderedPageBreak/>
         <w:t>Application Boot</w:t>
       </w:r>
-      <w:bookmarkEnd w:id="7"/>
+      <w:bookmarkEnd w:id="6"/>
     </w:p>
     <w:p>
       <w:r>
@@ -2454,11 +2450,11 @@
       <w:pPr>
         <w:pStyle w:val="Heading1"/>
       </w:pPr>
-      <w:bookmarkStart w:id="8" w:name="_Toc8405005"/>
+      <w:bookmarkStart w:id="7" w:name="_Toc8825344"/>
       <w:r>
         <w:t>Notes</w:t>
       </w:r>
-      <w:bookmarkEnd w:id="8"/>
+      <w:bookmarkEnd w:id="7"/>
     </w:p>
     <w:p>
       <w:pPr>
@@ -2500,11 +2496,11 @@
       <w:pPr>
         <w:pStyle w:val="Heading1"/>
       </w:pPr>
-      <w:bookmarkStart w:id="9" w:name="_Toc8405006"/>
+      <w:bookmarkStart w:id="8" w:name="_Toc8825345"/>
       <w:r>
         <w:t>Driver Model</w:t>
       </w:r>
-      <w:bookmarkEnd w:id="9"/>
+      <w:bookmarkEnd w:id="8"/>
     </w:p>
     <w:p>
       <w:r>
@@ -2525,7 +2521,7 @@
       <w:pPr>
         <w:pStyle w:val="Heading1"/>
       </w:pPr>
-      <w:bookmarkStart w:id="10" w:name="_Toc8405007"/>
+      <w:bookmarkStart w:id="9" w:name="_Toc8825346"/>
       <w:r>
         <w:lastRenderedPageBreak/>
         <w:t xml:space="preserve">Character / Emulation / </w:t>
@@ -2536,7 +2532,7 @@
       <w:r>
         <w:t xml:space="preserve"> Services</w:t>
       </w:r>
-      <w:bookmarkEnd w:id="10"/>
+      <w:bookmarkEnd w:id="9"/>
     </w:p>
     <w:p>
       <w:r>
@@ -2602,7 +2598,7 @@
           <v:shape id="_x0000_i1027" type="#_x0000_t75" style="width:438pt;height:420pt" o:ole="">
             <v:imagedata r:id="rId13" o:title=""/>
           </v:shape>
-          <o:OLEObject Type="Embed" ProgID="Visio.Drawing.11" ShapeID="_x0000_i1027" DrawAspect="Content" ObjectID="_1619017835" r:id="rId14"/>
+          <o:OLEObject Type="Embed" ProgID="Visio.Drawing.11" ShapeID="_x0000_i1027" DrawAspect="Content" ObjectID="_1619439050" r:id="rId14"/>
         </w:object>
       </w:r>
     </w:p>
@@ -2698,24 +2694,24 @@
       <w:pPr>
         <w:pStyle w:val="Heading1"/>
       </w:pPr>
-      <w:bookmarkStart w:id="11" w:name="_Toc8405008"/>
+      <w:bookmarkStart w:id="10" w:name="_Toc8825347"/>
       <w:r>
         <w:t xml:space="preserve">HBIOS </w:t>
       </w:r>
       <w:r>
         <w:t>Reference</w:t>
       </w:r>
-      <w:bookmarkEnd w:id="11"/>
+      <w:bookmarkEnd w:id="10"/>
     </w:p>
     <w:p>
       <w:pPr>
         <w:pStyle w:val="Heading2"/>
       </w:pPr>
-      <w:bookmarkStart w:id="12" w:name="_Toc8405009"/>
+      <w:bookmarkStart w:id="11" w:name="_Toc8825348"/>
       <w:r>
         <w:t>Invocation</w:t>
       </w:r>
-      <w:bookmarkEnd w:id="12"/>
+      <w:bookmarkEnd w:id="11"/>
     </w:p>
     <w:p>
       <w:r>
@@ -2780,7 +2776,7 @@
       <w:pPr>
         <w:pStyle w:val="Heading2"/>
       </w:pPr>
-      <w:bookmarkStart w:id="13" w:name="_Toc8405010"/>
+      <w:bookmarkStart w:id="12" w:name="_Toc8825349"/>
       <w:r>
         <w:lastRenderedPageBreak/>
         <w:t xml:space="preserve">Function </w:t>
@@ -2788,7 +2784,7 @@
       <w:r>
         <w:t>Overview</w:t>
       </w:r>
-      <w:bookmarkEnd w:id="13"/>
+      <w:bookmarkEnd w:id="12"/>
     </w:p>
     <w:tbl>
       <w:tblPr>
@@ -3465,7 +3461,7 @@
       <w:pPr>
         <w:pStyle w:val="Heading2"/>
       </w:pPr>
-      <w:bookmarkStart w:id="14" w:name="_Toc8405011"/>
+      <w:bookmarkStart w:id="13" w:name="_Toc8825350"/>
       <w:r>
         <w:lastRenderedPageBreak/>
         <w:t xml:space="preserve">Character </w:t>
@@ -3478,7 +3474,7 @@
       <w:r>
         <w:t xml:space="preserve"> (CIO)</w:t>
       </w:r>
-      <w:bookmarkEnd w:id="14"/>
+      <w:bookmarkEnd w:id="13"/>
     </w:p>
     <w:p>
       <w:r>
@@ -5169,7 +5165,7 @@
       <w:pPr>
         <w:pStyle w:val="Heading2"/>
       </w:pPr>
-      <w:bookmarkStart w:id="15" w:name="_Toc8405012"/>
+      <w:bookmarkStart w:id="14" w:name="_Toc8825351"/>
       <w:r>
         <w:lastRenderedPageBreak/>
         <w:t xml:space="preserve">Disk </w:t>
@@ -5182,7 +5178,7 @@
       <w:r>
         <w:t xml:space="preserve"> (DIO)</w:t>
       </w:r>
-      <w:bookmarkEnd w:id="15"/>
+      <w:bookmarkEnd w:id="14"/>
     </w:p>
     <w:p>
       <w:r>
@@ -7686,12 +7682,12 @@
       <w:pPr>
         <w:pStyle w:val="Heading2"/>
       </w:pPr>
-      <w:bookmarkStart w:id="16" w:name="_Toc8405013"/>
+      <w:bookmarkStart w:id="15" w:name="_Toc8825352"/>
       <w:r>
         <w:lastRenderedPageBreak/>
         <w:t>Real Time Clock (RTC)</w:t>
       </w:r>
-      <w:bookmarkEnd w:id="16"/>
+      <w:bookmarkEnd w:id="15"/>
     </w:p>
     <w:p>
       <w:r>
@@ -8718,7 +8714,7 @@
       <w:pPr>
         <w:pStyle w:val="Heading2"/>
       </w:pPr>
-      <w:bookmarkStart w:id="17" w:name="_Toc8405014"/>
+      <w:bookmarkStart w:id="16" w:name="_Toc8825353"/>
       <w:r>
         <w:lastRenderedPageBreak/>
         <w:t>Video Display Adapter</w:t>
@@ -8732,7 +8728,7 @@
       <w:r>
         <w:t>)</w:t>
       </w:r>
-      <w:bookmarkEnd w:id="17"/>
+      <w:bookmarkEnd w:id="16"/>
     </w:p>
     <w:p>
       <w:r>
@@ -14639,12 +14635,12 @@
       <w:pPr>
         <w:pStyle w:val="Heading2"/>
       </w:pPr>
-      <w:bookmarkStart w:id="18" w:name="_Toc8405015"/>
+      <w:bookmarkStart w:id="17" w:name="_Toc8825354"/>
       <w:r>
         <w:lastRenderedPageBreak/>
         <w:t>System (SYS)</w:t>
       </w:r>
-      <w:bookmarkEnd w:id="18"/>
+      <w:bookmarkEnd w:id="17"/>
     </w:p>
     <w:p>
       <w:pPr>
@@ -16721,7 +16717,13 @@
               <w:pStyle w:val="CellText"/>
             </w:pPr>
             <w:r>
-              <w:t>This function allows the caller to query information about the interrupt configuration of the running system and allows adding interrupt vectors dynamically.  Register C is used to specify a subfunction.  Additional input and output registers may be used as defined by the sub-function.</w:t>
+              <w:t xml:space="preserve">This function allows the caller to query information about the interrupt configuration of the running system and allows adding </w:t>
+            </w:r>
+            <w:r>
+              <w:t>or hooking interrupt handlers</w:t>
+            </w:r>
+            <w:r>
+              <w:t xml:space="preserve"> dynamically.  Register C is used to specify a subfunction.  Additional input and output registers may be used as defined by the sub-function.</w:t>
             </w:r>
           </w:p>
           <w:p>
@@ -16745,7 +16747,12 @@
             </w:r>
             <w:proofErr w:type="spellEnd"/>
             <w:r>
-              <w:t xml:space="preserve"> HBIOS functions within an interrupt handler is not supported.  </w:t>
+              <w:t xml:space="preserve"> HBIOS functio</w:t>
+            </w:r>
+            <w:bookmarkStart w:id="18" w:name="_GoBack"/>
+            <w:bookmarkEnd w:id="18"/>
+            <w:r>
+              <w:t xml:space="preserve">ns within an interrupt handler is not supported.  </w:t>
             </w:r>
           </w:p>
           <w:p>
@@ -16770,7 +16777,13 @@
               <w:ind w:left="720"/>
             </w:pPr>
             <w:r>
-              <w:t>The new interrupt handler is responsible for chaining (JP) to the previous vector if the interrupt is not handled.  The interrupt handler must return with ZF set if interrupt is handled and ZF cleared if not handled.</w:t>
+              <w:t xml:space="preserve">The new interrupt handler is responsible for chaining (JP) to the previous vector if the interrupt is not handled.  </w:t>
+            </w:r>
+            <w:r>
+              <w:t xml:space="preserve">If the interrupt is handled, the new handler may simply return (RET).  When chaining to the previous interrupt handler, ZF must be </w:t>
+            </w:r>
+            <w:r>
+              <w:t>set if interrupt is handled and ZF cleared if not handled.</w:t>
             </w:r>
             <w:r>
               <w:t xml:space="preserve">  </w:t>
@@ -16793,10 +16806,22 @@
               <w:ind w:left="720"/>
             </w:pPr>
             <w:r>
-              <w:t xml:space="preserve">The new interrupt handler is responsible for chaining (JP) to the previous vector if the interrupt is not handled.  </w:t>
-            </w:r>
-            <w:r>
-              <w:t>The interrupt handler must preserve all registers.  Any registers used by the interrupt handler must be saved at entry and restored at exit by the handler.</w:t>
+              <w:t>The new interrupt handler may either replace or hook the previous interrupt handler.  To replace the previous interrupt handler, the new handler just returns (RET) when done.  To hook the previous handler, the new handler can chain (JP) to the previous vector.</w:t>
+            </w:r>
+            <w:r>
+              <w:t xml:space="preserve">  Note that initially all IM2 interrupt vectors are set to be handled as “BAD” meaning that the interrupt is unexpected.  In most cases, you do not want to chain to the previous vector because it will cause the interrupt to display a “BAD INT” system panic message.</w:t>
+            </w:r>
+          </w:p>
+          <w:p>
+            <w:pPr>
+              <w:pStyle w:val="CellText"/>
+              <w:ind w:left="720"/>
+            </w:pPr>
+            <w:r>
+              <w:t xml:space="preserve">The interrupt framework will take care of issuing an EI and RETI instruction.  Do not put these instructions in your new handler.  Additionally, </w:t>
+            </w:r>
+            <w:r>
+              <w:t>interrupt management framework takes care of saving and restoring AF, BC, DE, HL, and IY.  Any other registers modified must be saved and restored by the interrupt handler.</w:t>
             </w:r>
           </w:p>
           <w:p>
@@ -16998,7 +17023,6 @@
         <w:dataBinding w:prefixMappings="xmlns:ns0='http://purl.org/dc/elements/1.1/' xmlns:ns1='http://schemas.openxmlformats.org/package/2006/metadata/core-properties' " w:xpath="/ns1:coreProperties[1]/ns0:title[1]" w:storeItemID="{6C3C8BC8-F283-45AE-878A-BAB7291924A1}"/>
         <w:text/>
       </w:sdtPr>
-      <w:sdtEndPr/>
       <w:sdtContent>
         <w:r>
           <w:rPr>
@@ -18703,7 +18727,7 @@
 </file>
 
 <file path=customXml/itemProps1.xml><?xml version="1.0" encoding="utf-8"?>
-<ds:datastoreItem xmlns:ds="http://schemas.openxmlformats.org/officeDocument/2006/customXml" ds:itemID="{95967DCC-FCCD-4848-8773-74BE5CD5AB5A}">
+<ds:datastoreItem xmlns:ds="http://schemas.openxmlformats.org/officeDocument/2006/customXml" ds:itemID="{71B1C4BD-E0E3-4533-8765-BEF70B827ACF}">
   <ds:schemaRefs>
     <ds:schemaRef ds:uri="http://schemas.openxmlformats.org/officeDocument/2006/bibliography"/>
   </ds:schemaRefs>

</xml_diff>

<commit_message>
Add Seconds Counter to HBIOS
</commit_message>
<xml_diff>
--- a/Source/Doc/RomWBW Architecture.docx
+++ b/Source/Doc/RomWBW Architecture.docx
@@ -2,6 +2,8 @@
 <file path=word/document.xml><?xml version="1.0" encoding="utf-8"?>
 <w:document xmlns:wpc="http://schemas.microsoft.com/office/word/2010/wordprocessingCanvas" xmlns:cx="http://schemas.microsoft.com/office/drawing/2014/chartex" xmlns:cx1="http://schemas.microsoft.com/office/drawing/2015/9/8/chartex" xmlns:cx2="http://schemas.microsoft.com/office/drawing/2015/10/21/chartex" xmlns:cx3="http://schemas.microsoft.com/office/drawing/2016/5/9/chartex" xmlns:cx4="http://schemas.microsoft.com/office/drawing/2016/5/10/chartex" xmlns:cx5="http://schemas.microsoft.com/office/drawing/2016/5/11/chartex" xmlns:cx6="http://schemas.microsoft.com/office/drawing/2016/5/12/chartex" xmlns:cx7="http://schemas.microsoft.com/office/drawing/2016/5/13/chartex" xmlns:cx8="http://schemas.microsoft.com/office/drawing/2016/5/14/chartex" xmlns:mc="http://schemas.openxmlformats.org/markup-compatibility/2006" xmlns:aink="http://schemas.microsoft.com/office/drawing/2016/ink" xmlns:am3d="http://schemas.microsoft.com/office/drawing/2017/model3d" xmlns:o="urn:schemas-microsoft-com:office:office" xmlns:r="http://schemas.openxmlformats.org/officeDocument/2006/relationships" xmlns:m="http://schemas.openxmlformats.org/officeDocument/2006/math" xmlns:v="urn:schemas-microsoft-com:vml" xmlns:wp14="http://schemas.microsoft.com/office/word/2010/wordprocessingDrawing" xmlns:wp="http://schemas.openxmlformats.org/drawingml/2006/wordprocessingDrawing" xmlns:w10="urn:schemas-microsoft-com:office:word" xmlns:w="http://schemas.openxmlformats.org/wordprocessingml/2006/main" xmlns:w14="http://schemas.microsoft.com/office/word/2010/wordml" xmlns:w15="http://schemas.microsoft.com/office/word/2012/wordml" xmlns:w16cid="http://schemas.microsoft.com/office/word/2016/wordml/cid" xmlns:w16se="http://schemas.microsoft.com/office/word/2015/wordml/symex" xmlns:wpg="http://schemas.microsoft.com/office/word/2010/wordprocessingGroup" xmlns:wpi="http://schemas.microsoft.com/office/word/2010/wordprocessingInk" xmlns:wne="http://schemas.microsoft.com/office/word/2006/wordml" xmlns:wps="http://schemas.microsoft.com/office/word/2010/wordprocessingShape" mc:Ignorable="w14 w15 w16se w16cid wp14">
   <w:body>
+    <w:bookmarkStart w:id="0" w:name="_GoBack" w:displacedByCustomXml="next"/>
+    <w:bookmarkEnd w:id="0" w:displacedByCustomXml="next"/>
     <w:sdt>
       <w:sdtPr>
         <w:rPr>
@@ -71,23 +73,13 @@
                         <w:szCs w:val="72"/>
                       </w:rPr>
                     </w:pPr>
-                    <w:proofErr w:type="spellStart"/>
                     <w:r>
                       <w:rPr>
                         <w:rFonts w:asciiTheme="majorHAnsi" w:eastAsiaTheme="majorEastAsia" w:hAnsiTheme="majorHAnsi" w:cstheme="majorBidi"/>
                         <w:sz w:val="72"/>
                         <w:szCs w:val="72"/>
                       </w:rPr>
-                      <w:t>RomWBW</w:t>
-                    </w:r>
-                    <w:proofErr w:type="spellEnd"/>
-                    <w:r>
-                      <w:rPr>
-                        <w:rFonts w:asciiTheme="majorHAnsi" w:eastAsiaTheme="majorEastAsia" w:hAnsiTheme="majorHAnsi" w:cstheme="majorBidi"/>
-                        <w:sz w:val="72"/>
-                        <w:szCs w:val="72"/>
-                      </w:rPr>
-                      <w:t xml:space="preserve"> Architecture</w:t>
+                      <w:t>RomWBW Architecture</w:t>
                     </w:r>
                   </w:p>
                 </w:tc>
@@ -120,7 +112,6 @@
                   </w:sdtPr>
                   <w:sdtEndPr/>
                   <w:sdtContent>
-                    <w:proofErr w:type="spellStart"/>
                     <w:r>
                       <w:rPr>
                         <w:sz w:val="40"/>
@@ -133,15 +124,7 @@
                         <w:sz w:val="40"/>
                         <w:szCs w:val="40"/>
                       </w:rPr>
-                      <w:t>troBrew</w:t>
-                    </w:r>
-                    <w:proofErr w:type="spellEnd"/>
-                    <w:r>
-                      <w:rPr>
-                        <w:sz w:val="40"/>
-                        <w:szCs w:val="40"/>
-                      </w:rPr>
-                      <w:t xml:space="preserve"> Computing</w:t>
+                      <w:t>troBrew Computing</w:t>
                     </w:r>
                   </w:sdtContent>
                 </w:sdt>
@@ -151,22 +134,7 @@
                     <w:szCs w:val="40"/>
                   </w:rPr>
                   <w:br/>
-                </w:r>
-                <w:proofErr w:type="spellStart"/>
-                <w:r>
-                  <w:rPr>
-                    <w:sz w:val="40"/>
-                    <w:szCs w:val="40"/>
-                  </w:rPr>
-                  <w:t>RomWBW</w:t>
-                </w:r>
-                <w:proofErr w:type="spellEnd"/>
-                <w:r>
-                  <w:rPr>
-                    <w:sz w:val="40"/>
-                    <w:szCs w:val="40"/>
-                  </w:rPr>
-                  <w:t xml:space="preserve"> Version 2.</w:t>
+                  <w:t>RomWBW Version 2.</w:t>
                 </w:r>
                 <w:r>
                   <w:rPr>
@@ -180,7 +148,14 @@
                     <w:sz w:val="40"/>
                     <w:szCs w:val="40"/>
                   </w:rPr>
-                  <w:t>.1</w:t>
+                  <w:t>.</w:t>
+                </w:r>
+                <w:r>
+                  <w:rPr>
+                    <w:sz w:val="40"/>
+                    <w:szCs w:val="40"/>
+                  </w:rPr>
+                  <w:t>2</w:t>
                 </w:r>
               </w:p>
             </w:tc>
@@ -225,7 +200,7 @@
                     <w:sz w:val="28"/>
                     <w:szCs w:val="28"/>
                   </w:rPr>
-                  <w:t>June 3, 2019</w:t>
+                  <w:t>November 8, 2019</w:t>
                 </w:r>
                 <w:r>
                   <w:rPr>
@@ -258,7 +233,6 @@
             <w:jc w:val="center"/>
           </w:pPr>
         </w:p>
-        <w:bookmarkStart w:id="0" w:name="_GoBack"/>
         <w:p>
           <w:pPr>
             <w:jc w:val="center"/>
@@ -292,13 +266,12 @@
                 <v:path o:extrusionok="f" gradientshapeok="t" o:connecttype="rect"/>
                 <o:lock v:ext="edit" aspectratio="t"/>
               </v:shapetype>
-              <v:shape id="_x0000_i1053" type="#_x0000_t75" style="width:272pt;height:92.5pt" o:ole="">
+              <v:shape id="_x0000_i1025" type="#_x0000_t75" style="width:272pt;height:92.5pt" o:ole="">
                 <v:imagedata r:id="rId8" o:title=""/>
               </v:shape>
-              <o:OLEObject Type="Embed" ProgID="Visio.Drawing.15" ShapeID="_x0000_i1053" DrawAspect="Content" ObjectID="_1621083281" r:id="rId9"/>
+              <o:OLEObject Type="Embed" ProgID="Visio.Drawing.15" ShapeID="_x0000_i1025" DrawAspect="Content" ObjectID="_1634723839" r:id="rId9"/>
             </w:object>
           </w:r>
-          <w:bookmarkEnd w:id="0"/>
           <w:r>
             <w:br w:type="page"/>
           </w:r>
@@ -356,7 +329,7 @@
           <w:r>
             <w:fldChar w:fldCharType="separate"/>
           </w:r>
-          <w:hyperlink w:anchor="_Toc10470347" w:history="1">
+          <w:hyperlink w:anchor="_Toc24110925" w:history="1">
             <w:r>
               <w:rPr>
                 <w:rStyle w:val="Hyperlink"/>
@@ -383,7 +356,7 @@
                 <w:noProof/>
                 <w:webHidden/>
               </w:rPr>
-              <w:instrText xml:space="preserve"> PAGEREF _Toc10470347 \h </w:instrText>
+              <w:instrText xml:space="preserve"> PAGEREF _Toc24110925 \h </w:instrText>
             </w:r>
             <w:r>
               <w:rPr>
@@ -425,7 +398,7 @@
               <w:noProof/>
             </w:rPr>
           </w:pPr>
-          <w:hyperlink w:anchor="_Toc10470348" w:history="1">
+          <w:hyperlink w:anchor="_Toc24110926" w:history="1">
             <w:r>
               <w:rPr>
                 <w:rStyle w:val="Hyperlink"/>
@@ -452,7 +425,7 @@
                 <w:noProof/>
                 <w:webHidden/>
               </w:rPr>
-              <w:instrText xml:space="preserve"> PAGEREF _Toc10470348 \h </w:instrText>
+              <w:instrText xml:space="preserve"> PAGEREF _Toc24110926 \h </w:instrText>
             </w:r>
             <w:r>
               <w:rPr>
@@ -494,7 +467,7 @@
               <w:noProof/>
             </w:rPr>
           </w:pPr>
-          <w:hyperlink w:anchor="_Toc10470349" w:history="1">
+          <w:hyperlink w:anchor="_Toc24110927" w:history="1">
             <w:r>
               <w:rPr>
                 <w:rStyle w:val="Hyperlink"/>
@@ -521,7 +494,7 @@
                 <w:noProof/>
                 <w:webHidden/>
               </w:rPr>
-              <w:instrText xml:space="preserve"> PAGEREF _Toc10470349 \h </w:instrText>
+              <w:instrText xml:space="preserve"> PAGEREF _Toc24110927 \h </w:instrText>
             </w:r>
             <w:r>
               <w:rPr>
@@ -563,7 +536,7 @@
               <w:noProof/>
             </w:rPr>
           </w:pPr>
-          <w:hyperlink w:anchor="_Toc10470350" w:history="1">
+          <w:hyperlink w:anchor="_Toc24110928" w:history="1">
             <w:r>
               <w:rPr>
                 <w:rStyle w:val="Hyperlink"/>
@@ -590,7 +563,7 @@
                 <w:noProof/>
                 <w:webHidden/>
               </w:rPr>
-              <w:instrText xml:space="preserve"> PAGEREF _Toc10470350 \h </w:instrText>
+              <w:instrText xml:space="preserve"> PAGEREF _Toc24110928 \h </w:instrText>
             </w:r>
             <w:r>
               <w:rPr>
@@ -632,7 +605,7 @@
               <w:noProof/>
             </w:rPr>
           </w:pPr>
-          <w:hyperlink w:anchor="_Toc10470351" w:history="1">
+          <w:hyperlink w:anchor="_Toc24110929" w:history="1">
             <w:r>
               <w:rPr>
                 <w:rStyle w:val="Hyperlink"/>
@@ -659,7 +632,7 @@
                 <w:noProof/>
                 <w:webHidden/>
               </w:rPr>
-              <w:instrText xml:space="preserve"> PAGEREF _Toc10470351 \h </w:instrText>
+              <w:instrText xml:space="preserve"> PAGEREF _Toc24110929 \h </w:instrText>
             </w:r>
             <w:r>
               <w:rPr>
@@ -701,7 +674,7 @@
               <w:noProof/>
             </w:rPr>
           </w:pPr>
-          <w:hyperlink w:anchor="_Toc10470352" w:history="1">
+          <w:hyperlink w:anchor="_Toc24110930" w:history="1">
             <w:r>
               <w:rPr>
                 <w:rStyle w:val="Hyperlink"/>
@@ -728,7 +701,7 @@
                 <w:noProof/>
                 <w:webHidden/>
               </w:rPr>
-              <w:instrText xml:space="preserve"> PAGEREF _Toc10470352 \h </w:instrText>
+              <w:instrText xml:space="preserve"> PAGEREF _Toc24110930 \h </w:instrText>
             </w:r>
             <w:r>
               <w:rPr>
@@ -770,7 +743,7 @@
               <w:noProof/>
             </w:rPr>
           </w:pPr>
-          <w:hyperlink w:anchor="_Toc10470353" w:history="1">
+          <w:hyperlink w:anchor="_Toc24110931" w:history="1">
             <w:r>
               <w:rPr>
                 <w:rStyle w:val="Hyperlink"/>
@@ -797,7 +770,7 @@
                 <w:noProof/>
                 <w:webHidden/>
               </w:rPr>
-              <w:instrText xml:space="preserve"> PAGEREF _Toc10470353 \h </w:instrText>
+              <w:instrText xml:space="preserve"> PAGEREF _Toc24110931 \h </w:instrText>
             </w:r>
             <w:r>
               <w:rPr>
@@ -839,7 +812,7 @@
               <w:noProof/>
             </w:rPr>
           </w:pPr>
-          <w:hyperlink w:anchor="_Toc10470354" w:history="1">
+          <w:hyperlink w:anchor="_Toc24110932" w:history="1">
             <w:r>
               <w:rPr>
                 <w:rStyle w:val="Hyperlink"/>
@@ -866,7 +839,7 @@
                 <w:noProof/>
                 <w:webHidden/>
               </w:rPr>
-              <w:instrText xml:space="preserve"> PAGEREF _Toc10470354 \h </w:instrText>
+              <w:instrText xml:space="preserve"> PAGEREF _Toc24110932 \h </w:instrText>
             </w:r>
             <w:r>
               <w:rPr>
@@ -908,7 +881,7 @@
               <w:noProof/>
             </w:rPr>
           </w:pPr>
-          <w:hyperlink w:anchor="_Toc10470355" w:history="1">
+          <w:hyperlink w:anchor="_Toc24110933" w:history="1">
             <w:r>
               <w:rPr>
                 <w:rStyle w:val="Hyperlink"/>
@@ -935,7 +908,7 @@
                 <w:noProof/>
                 <w:webHidden/>
               </w:rPr>
-              <w:instrText xml:space="preserve"> PAGEREF _Toc10470355 \h </w:instrText>
+              <w:instrText xml:space="preserve"> PAGEREF _Toc24110933 \h </w:instrText>
             </w:r>
             <w:r>
               <w:rPr>
@@ -977,7 +950,7 @@
               <w:noProof/>
             </w:rPr>
           </w:pPr>
-          <w:hyperlink w:anchor="_Toc10470356" w:history="1">
+          <w:hyperlink w:anchor="_Toc24110934" w:history="1">
             <w:r>
               <w:rPr>
                 <w:rStyle w:val="Hyperlink"/>
@@ -1004,7 +977,7 @@
                 <w:noProof/>
                 <w:webHidden/>
               </w:rPr>
-              <w:instrText xml:space="preserve"> PAGEREF _Toc10470356 \h </w:instrText>
+              <w:instrText xml:space="preserve"> PAGEREF _Toc24110934 \h </w:instrText>
             </w:r>
             <w:r>
               <w:rPr>
@@ -1046,7 +1019,7 @@
               <w:noProof/>
             </w:rPr>
           </w:pPr>
-          <w:hyperlink w:anchor="_Toc10470357" w:history="1">
+          <w:hyperlink w:anchor="_Toc24110935" w:history="1">
             <w:r>
               <w:rPr>
                 <w:rStyle w:val="Hyperlink"/>
@@ -1073,7 +1046,7 @@
                 <w:noProof/>
                 <w:webHidden/>
               </w:rPr>
-              <w:instrText xml:space="preserve"> PAGEREF _Toc10470357 \h </w:instrText>
+              <w:instrText xml:space="preserve"> PAGEREF _Toc24110935 \h </w:instrText>
             </w:r>
             <w:r>
               <w:rPr>
@@ -1115,7 +1088,7 @@
               <w:noProof/>
             </w:rPr>
           </w:pPr>
-          <w:hyperlink w:anchor="_Toc10470358" w:history="1">
+          <w:hyperlink w:anchor="_Toc24110936" w:history="1">
             <w:r>
               <w:rPr>
                 <w:rStyle w:val="Hyperlink"/>
@@ -1142,7 +1115,7 @@
                 <w:noProof/>
                 <w:webHidden/>
               </w:rPr>
-              <w:instrText xml:space="preserve"> PAGEREF _Toc10470358 \h </w:instrText>
+              <w:instrText xml:space="preserve"> PAGEREF _Toc24110936 \h </w:instrText>
             </w:r>
             <w:r>
               <w:rPr>
@@ -1184,7 +1157,7 @@
               <w:noProof/>
             </w:rPr>
           </w:pPr>
-          <w:hyperlink w:anchor="_Toc10470359" w:history="1">
+          <w:hyperlink w:anchor="_Toc24110937" w:history="1">
             <w:r>
               <w:rPr>
                 <w:rStyle w:val="Hyperlink"/>
@@ -1211,7 +1184,7 @@
                 <w:noProof/>
                 <w:webHidden/>
               </w:rPr>
-              <w:instrText xml:space="preserve"> PAGEREF _Toc10470359 \h </w:instrText>
+              <w:instrText xml:space="preserve"> PAGEREF _Toc24110937 \h </w:instrText>
             </w:r>
             <w:r>
               <w:rPr>
@@ -1253,7 +1226,7 @@
               <w:noProof/>
             </w:rPr>
           </w:pPr>
-          <w:hyperlink w:anchor="_Toc10470360" w:history="1">
+          <w:hyperlink w:anchor="_Toc24110938" w:history="1">
             <w:r>
               <w:rPr>
                 <w:rStyle w:val="Hyperlink"/>
@@ -1280,7 +1253,7 @@
                 <w:noProof/>
                 <w:webHidden/>
               </w:rPr>
-              <w:instrText xml:space="preserve"> PAGEREF _Toc10470360 \h </w:instrText>
+              <w:instrText xml:space="preserve"> PAGEREF _Toc24110938 \h </w:instrText>
             </w:r>
             <w:r>
               <w:rPr>
@@ -1322,7 +1295,7 @@
               <w:noProof/>
             </w:rPr>
           </w:pPr>
-          <w:hyperlink w:anchor="_Toc10470361" w:history="1">
+          <w:hyperlink w:anchor="_Toc24110939" w:history="1">
             <w:r>
               <w:rPr>
                 <w:rStyle w:val="Hyperlink"/>
@@ -1349,7 +1322,7 @@
                 <w:noProof/>
                 <w:webHidden/>
               </w:rPr>
-              <w:instrText xml:space="preserve"> PAGEREF _Toc10470361 \h </w:instrText>
+              <w:instrText xml:space="preserve"> PAGEREF _Toc24110939 \h </w:instrText>
             </w:r>
             <w:r>
               <w:rPr>
@@ -1391,7 +1364,7 @@
               <w:noProof/>
             </w:rPr>
           </w:pPr>
-          <w:hyperlink w:anchor="_Toc10470362" w:history="1">
+          <w:hyperlink w:anchor="_Toc24110940" w:history="1">
             <w:r>
               <w:rPr>
                 <w:rStyle w:val="Hyperlink"/>
@@ -1418,7 +1391,7 @@
                 <w:noProof/>
                 <w:webHidden/>
               </w:rPr>
-              <w:instrText xml:space="preserve"> PAGEREF _Toc10470362 \h </w:instrText>
+              <w:instrText xml:space="preserve"> PAGEREF _Toc24110940 \h </w:instrText>
             </w:r>
             <w:r>
               <w:rPr>
@@ -1460,7 +1433,7 @@
               <w:noProof/>
             </w:rPr>
           </w:pPr>
-          <w:hyperlink w:anchor="_Toc10470363" w:history="1">
+          <w:hyperlink w:anchor="_Toc24110941" w:history="1">
             <w:r>
               <w:rPr>
                 <w:rStyle w:val="Hyperlink"/>
@@ -1487,7 +1460,7 @@
                 <w:noProof/>
                 <w:webHidden/>
               </w:rPr>
-              <w:instrText xml:space="preserve"> PAGEREF _Toc10470363 \h </w:instrText>
+              <w:instrText xml:space="preserve"> PAGEREF _Toc24110941 \h </w:instrText>
             </w:r>
             <w:r>
               <w:rPr>
@@ -1529,7 +1502,7 @@
               <w:noProof/>
             </w:rPr>
           </w:pPr>
-          <w:hyperlink w:anchor="_Toc10470364" w:history="1">
+          <w:hyperlink w:anchor="_Toc24110942" w:history="1">
             <w:r>
               <w:rPr>
                 <w:rStyle w:val="Hyperlink"/>
@@ -1556,7 +1529,7 @@
                 <w:noProof/>
                 <w:webHidden/>
               </w:rPr>
-              <w:instrText xml:space="preserve"> PAGEREF _Toc10470364 \h </w:instrText>
+              <w:instrText xml:space="preserve"> PAGEREF _Toc24110942 \h </w:instrText>
             </w:r>
             <w:r>
               <w:rPr>
@@ -1618,7 +1591,7 @@
       <w:pPr>
         <w:pStyle w:val="Heading1"/>
       </w:pPr>
-      <w:bookmarkStart w:id="1" w:name="_Toc10470347"/>
+      <w:bookmarkStart w:id="1" w:name="_Toc24110925"/>
       <w:r>
         <w:lastRenderedPageBreak/>
         <w:t>Overview</w:t>
@@ -1626,13 +1599,8 @@
       <w:bookmarkEnd w:id="1"/>
     </w:p>
     <w:p>
-      <w:proofErr w:type="spellStart"/>
-      <w:r>
-        <w:t>RomWBW</w:t>
-      </w:r>
-      <w:proofErr w:type="spellEnd"/>
-      <w:r>
-        <w:t xml:space="preserve"> provides a complete firmware package for all of the Z80</w:t>
+      <w:r>
+        <w:t>RomWBW provides a complete firmware package for all of the Z80</w:t>
       </w:r>
       <w:r>
         <w:t xml:space="preserve"> and Z180 </w:t>
@@ -1640,13 +1608,8 @@
       <w:r>
         <w:t xml:space="preserve">based systems that are available in the </w:t>
       </w:r>
-      <w:proofErr w:type="spellStart"/>
-      <w:r>
-        <w:t>RetroBrew</w:t>
-      </w:r>
-      <w:proofErr w:type="spellEnd"/>
-      <w:r>
-        <w:t xml:space="preserve"> Computers Community (see </w:t>
+      <w:r>
+        <w:t xml:space="preserve">RetroBrew Computers Community (see </w:t>
       </w:r>
       <w:hyperlink r:id="rId10" w:history="1">
         <w:r>
@@ -1663,15 +1626,7 @@
         <w:t xml:space="preserve"> as well as support for the RC2014 platform.</w:t>
       </w:r>
       <w:r>
-        <w:t xml:space="preserve">  Each of these systems provides for a fairly large ROM memory (typically, 512KB or more).  </w:t>
-      </w:r>
-      <w:proofErr w:type="spellStart"/>
-      <w:r>
-        <w:t>RomWBW</w:t>
-      </w:r>
-      <w:proofErr w:type="spellEnd"/>
-      <w:r>
-        <w:t xml:space="preserve"> allows you to configure and build appropriate contents for such a ROM.</w:t>
+        <w:t xml:space="preserve">  Each of these systems provides for a fairly large ROM memory (typically, 512KB or more).  RomWBW allows you to configure and build appropriate contents for such a ROM.</w:t>
       </w:r>
     </w:p>
     <w:p>
@@ -1682,58 +1637,27 @@
         <w:t xml:space="preserve">the </w:t>
       </w:r>
       <w:r>
-        <w:t xml:space="preserve">BIOS (Basic </w:t>
-      </w:r>
-      <w:proofErr w:type="spellStart"/>
-      <w:r>
-        <w:t>Input/Output</w:t>
-      </w:r>
-      <w:proofErr w:type="spellEnd"/>
-      <w:r>
-        <w:t xml:space="preserve"> System) functions as well as </w:t>
+        <w:t xml:space="preserve">BIOS (Basic Input/Output System) functions as well as </w:t>
       </w:r>
       <w:r>
         <w:t xml:space="preserve">code to start the system by booting an operating system from a disk.  Since the </w:t>
       </w:r>
-      <w:proofErr w:type="spellStart"/>
-      <w:r>
-        <w:t>RetroBrew</w:t>
-      </w:r>
-      <w:proofErr w:type="spellEnd"/>
-      <w:r>
-        <w:t xml:space="preserve"> Computers</w:t>
-      </w:r>
-      <w:r>
-        <w:t xml:space="preserve"> Projects provide a large ROM space, </w:t>
-      </w:r>
-      <w:proofErr w:type="spellStart"/>
-      <w:r>
-        <w:t>RomWBW</w:t>
-      </w:r>
-      <w:proofErr w:type="spellEnd"/>
-      <w:r>
-        <w:t xml:space="preserve"> provides a much more comprehensive software package.  In fact, it is entirely possible to run a fully functioning </w:t>
-      </w:r>
-      <w:proofErr w:type="spellStart"/>
-      <w:r>
-        <w:t>RetroBrew</w:t>
-      </w:r>
-      <w:proofErr w:type="spellEnd"/>
-      <w:r>
-        <w:t xml:space="preserve"> Computers</w:t>
+      <w:r>
+        <w:t>RetroBrew Computers</w:t>
+      </w:r>
+      <w:r>
+        <w:t xml:space="preserve"> Projects provide a large ROM space, RomWBW provides a much more comprehensive software package.  In fact, it is entirely possible to run a fully functioning </w:t>
+      </w:r>
+      <w:r>
+        <w:t>RetroBrew Computers</w:t>
       </w:r>
       <w:r>
         <w:t xml:space="preserve"> System with nothing but the ROM.</w:t>
       </w:r>
     </w:p>
     <w:p>
-      <w:proofErr w:type="spellStart"/>
-      <w:r>
-        <w:t>RomWBW</w:t>
-      </w:r>
-      <w:proofErr w:type="spellEnd"/>
-      <w:r>
-        <w:t xml:space="preserve"> firmware includes:</w:t>
+      <w:r>
+        <w:t>RomWBW firmware includes:</w:t>
       </w:r>
     </w:p>
     <w:p>
@@ -1771,13 +1695,8 @@
       <w:r>
         <w:t xml:space="preserve">HBIOS (Hardware BIOS) providing support for the vast majority of </w:t>
       </w:r>
-      <w:proofErr w:type="spellStart"/>
-      <w:r>
-        <w:t>RetroBrew</w:t>
-      </w:r>
-      <w:proofErr w:type="spellEnd"/>
-      <w:r>
-        <w:t xml:space="preserve"> Computers</w:t>
+      <w:r>
+        <w:t>RetroBrew Computers</w:t>
       </w:r>
       <w:r>
         <w:t xml:space="preserve"> I/O components</w:t>
@@ -1809,26 +1728,13 @@
     </w:p>
     <w:p>
       <w:r>
-        <w:t xml:space="preserve">It is appropriate to note that much of the code and components that make up a complete </w:t>
-      </w:r>
-      <w:proofErr w:type="spellStart"/>
-      <w:r>
-        <w:t>RomWBW</w:t>
-      </w:r>
-      <w:proofErr w:type="spellEnd"/>
-      <w:r>
-        <w:t xml:space="preserve"> package are derived from pre-existing work.  Most notably, the imbedded operating system </w:t>
+        <w:t xml:space="preserve">It is appropriate to note that much of the code and components that make up a complete RomWBW package are derived from pre-existing work.  Most notably, the imbedded operating system </w:t>
       </w:r>
       <w:r>
         <w:t xml:space="preserve">is simply a ROM-based copy of generic CP/M or ZSDOS.  Much of the hardware support code was originally produced by other members of the </w:t>
       </w:r>
-      <w:proofErr w:type="spellStart"/>
-      <w:r>
-        <w:t>RetroBrew</w:t>
-      </w:r>
-      <w:proofErr w:type="spellEnd"/>
-      <w:r>
-        <w:t xml:space="preserve"> Computers</w:t>
+      <w:r>
+        <w:t>RetroBrew Computers</w:t>
       </w:r>
       <w:r>
         <w:t xml:space="preserve"> </w:t>
@@ -1844,13 +1750,8 @@
       <w:r>
         <w:t xml:space="preserve">The remainder of this document will focus on the HBIOS portion of the ROM.  HBIOS contains the vast majority of the custom-developed code for the </w:t>
       </w:r>
-      <w:proofErr w:type="spellStart"/>
-      <w:r>
-        <w:t>RetroBrew</w:t>
-      </w:r>
-      <w:proofErr w:type="spellEnd"/>
-      <w:r>
-        <w:t xml:space="preserve"> Computers</w:t>
+      <w:r>
+        <w:t>RetroBrew Computers</w:t>
       </w:r>
       <w:r>
         <w:t xml:space="preserve"> hardware platforms.  It provides a formal, structured interface that allows the operating system to be hosted with relative ease.</w:t>
@@ -1860,7 +1761,7 @@
       <w:pPr>
         <w:pStyle w:val="Heading1"/>
       </w:pPr>
-      <w:bookmarkStart w:id="2" w:name="_Toc10470348"/>
+      <w:bookmarkStart w:id="2" w:name="_Toc24110926"/>
       <w:r>
         <w:t>Background</w:t>
       </w:r>
@@ -1878,13 +1779,8 @@
       <w:r>
         <w:t xml:space="preserve"> </w:t>
       </w:r>
-      <w:proofErr w:type="spellStart"/>
-      <w:r>
-        <w:t>RetroBrew</w:t>
-      </w:r>
-      <w:proofErr w:type="spellEnd"/>
-      <w:r>
-        <w:t xml:space="preserve"> Computers</w:t>
+      <w:r>
+        <w:t>RetroBrew Computers</w:t>
       </w:r>
       <w:r>
         <w:t xml:space="preserve"> </w:t>
@@ -1941,13 +1837,8 @@
       <w:r>
         <w:t xml:space="preserve">  In the case of </w:t>
       </w:r>
-      <w:proofErr w:type="spellStart"/>
-      <w:r>
-        <w:t>RetroBrew</w:t>
-      </w:r>
-      <w:proofErr w:type="spellEnd"/>
-      <w:r>
-        <w:t xml:space="preserve"> Computers</w:t>
+      <w:r>
+        <w:t>RetroBrew Computers</w:t>
       </w:r>
       <w:r>
         <w:t xml:space="preserve"> platforms, the lower 32K of the CPU address space is used for this purpose</w:t>
@@ -2014,13 +1905,8 @@
       <w:r>
         <w:t xml:space="preserve">By cleverly utilizing the pages of physical RAM for specific purposes and swapping in the correct page when needed, it is possible to utilize substantially more than 64K of RAM.  Because the </w:t>
       </w:r>
-      <w:proofErr w:type="spellStart"/>
-      <w:r>
-        <w:t>RetroBrew</w:t>
-      </w:r>
-      <w:proofErr w:type="spellEnd"/>
-      <w:r>
-        <w:t xml:space="preserve"> Computers</w:t>
+      <w:r>
+        <w:t>RetroBrew Computers</w:t>
       </w:r>
       <w:r>
         <w:t xml:space="preserve"> </w:t>
@@ -2051,7 +1937,7 @@
       <w:pPr>
         <w:pStyle w:val="Heading1"/>
       </w:pPr>
-      <w:bookmarkStart w:id="3" w:name="_Toc10470349"/>
+      <w:bookmarkStart w:id="3" w:name="_Toc24110927"/>
       <w:r>
         <w:t>General Design Strategy</w:t>
       </w:r>
@@ -2135,16 +2021,11 @@
       <w:r>
         <w:t xml:space="preserve"> </w:t>
       </w:r>
-      <w:proofErr w:type="gramStart"/>
       <w:r>
         <w:t>512</w:t>
       </w:r>
       <w:r>
-        <w:t xml:space="preserve"> byte</w:t>
-      </w:r>
-      <w:proofErr w:type="gramEnd"/>
-      <w:r>
-        <w:t xml:space="preserve"> area at the top of the CPU address space.</w:t>
+        <w:t xml:space="preserve"> byte area at the top of the CPU address space.</w:t>
       </w:r>
     </w:p>
     <w:p>
@@ -2202,7 +2083,7 @@
       <w:pPr>
         <w:pStyle w:val="Heading1"/>
       </w:pPr>
-      <w:bookmarkStart w:id="4" w:name="_Toc10470350"/>
+      <w:bookmarkStart w:id="4" w:name="_Toc24110928"/>
       <w:r>
         <w:lastRenderedPageBreak/>
         <w:t>Runtime Memory Layout</w:t>
@@ -2219,7 +2100,7 @@
           <v:shape id="_x0000_i1026" type="#_x0000_t75" style="width:469.5pt;height:414pt" o:ole="">
             <v:imagedata r:id="rId11" o:title=""/>
           </v:shape>
-          <o:OLEObject Type="Embed" ProgID="Visio.Drawing.15" ShapeID="_x0000_i1026" DrawAspect="Content" ObjectID="_1621083282" r:id="rId12"/>
+          <o:OLEObject Type="Embed" ProgID="Visio.Drawing.15" ShapeID="_x0000_i1026" DrawAspect="Content" ObjectID="_1634723840" r:id="rId12"/>
         </w:object>
       </w:r>
     </w:p>
@@ -2227,7 +2108,7 @@
       <w:pPr>
         <w:pStyle w:val="Heading1"/>
       </w:pPr>
-      <w:bookmarkStart w:id="5" w:name="_Toc10470351"/>
+      <w:bookmarkStart w:id="5" w:name="_Toc24110929"/>
       <w:r>
         <w:t>System Boot Process</w:t>
       </w:r>
@@ -2337,17 +2218,7 @@
         <w:t xml:space="preserve"> </w:t>
       </w:r>
       <w:r>
-        <w:t xml:space="preserve">of the binary image to load, but does not know anything about what is being loaded (the image is usually an operating system, but could be any executable code image).  Once the Boot Loader has loaded the image at the selected location, it will transfer control to it.  Assuming the typical situation where the image was an operating system, the loaded operating system will then perform </w:t>
-      </w:r>
-      <w:proofErr w:type="spellStart"/>
-      <w:proofErr w:type="gramStart"/>
-      <w:r>
-        <w:t>it’s</w:t>
-      </w:r>
-      <w:proofErr w:type="spellEnd"/>
-      <w:proofErr w:type="gramEnd"/>
-      <w:r>
-        <w:t xml:space="preserve"> own initialization and begin normal operation.</w:t>
+        <w:t>of the binary image to load, but does not know anything about what is being loaded (the image is usually an operating system, but could be any executable code image).  Once the Boot Loader has loaded the image at the selected location, it will transfer control to it.  Assuming the typical situation where the image was an operating system, the loaded operating system will then perform it’s own initialization and begin normal operation.</w:t>
       </w:r>
     </w:p>
     <w:p>
@@ -2399,7 +2270,7 @@
       <w:pPr>
         <w:pStyle w:val="Heading2"/>
       </w:pPr>
-      <w:bookmarkStart w:id="6" w:name="_Toc10470352"/>
+      <w:bookmarkStart w:id="6" w:name="_Toc24110930"/>
       <w:r>
         <w:t>ROM Boot</w:t>
       </w:r>
@@ -2427,7 +2298,7 @@
       <w:pPr>
         <w:pStyle w:val="Heading2"/>
       </w:pPr>
-      <w:bookmarkStart w:id="7" w:name="_Toc10470353"/>
+      <w:bookmarkStart w:id="7" w:name="_Toc24110931"/>
       <w:r>
         <w:lastRenderedPageBreak/>
         <w:t>Application Boot</w:t>
@@ -2462,7 +2333,7 @@
       <w:pPr>
         <w:pStyle w:val="Heading1"/>
       </w:pPr>
-      <w:bookmarkStart w:id="8" w:name="_Toc10470354"/>
+      <w:bookmarkStart w:id="8" w:name="_Toc24110932"/>
       <w:r>
         <w:t>Notes</w:t>
       </w:r>
@@ -2508,7 +2379,7 @@
       <w:pPr>
         <w:pStyle w:val="Heading1"/>
       </w:pPr>
-      <w:bookmarkStart w:id="9" w:name="_Toc10470355"/>
+      <w:bookmarkStart w:id="9" w:name="_Toc24110933"/>
       <w:r>
         <w:t>Driver Model</w:t>
       </w:r>
@@ -2533,7 +2404,7 @@
       <w:pPr>
         <w:pStyle w:val="Heading1"/>
       </w:pPr>
-      <w:bookmarkStart w:id="10" w:name="_Toc10470356"/>
+      <w:bookmarkStart w:id="10" w:name="_Toc24110934"/>
       <w:r>
         <w:lastRenderedPageBreak/>
         <w:t xml:space="preserve">Character / Emulation / </w:t>
@@ -2610,7 +2481,7 @@
           <v:shape id="_x0000_i1027" type="#_x0000_t75" style="width:438pt;height:420pt" o:ole="">
             <v:imagedata r:id="rId13" o:title=""/>
           </v:shape>
-          <o:OLEObject Type="Embed" ProgID="Visio.Drawing.11" ShapeID="_x0000_i1027" DrawAspect="Content" ObjectID="_1621083283" r:id="rId14"/>
+          <o:OLEObject Type="Embed" ProgID="Visio.Drawing.11" ShapeID="_x0000_i1027" DrawAspect="Content" ObjectID="_1634723841" r:id="rId14"/>
         </w:object>
       </w:r>
     </w:p>
@@ -2706,7 +2577,7 @@
       <w:pPr>
         <w:pStyle w:val="Heading1"/>
       </w:pPr>
-      <w:bookmarkStart w:id="11" w:name="_Toc10470357"/>
+      <w:bookmarkStart w:id="11" w:name="_Toc24110935"/>
       <w:r>
         <w:t xml:space="preserve">HBIOS </w:t>
       </w:r>
@@ -2719,7 +2590,7 @@
       <w:pPr>
         <w:pStyle w:val="Heading2"/>
       </w:pPr>
-      <w:bookmarkStart w:id="12" w:name="_Toc10470358"/>
+      <w:bookmarkStart w:id="12" w:name="_Toc24110936"/>
       <w:r>
         <w:t>Invocation</w:t>
       </w:r>
@@ -2788,7 +2659,7 @@
       <w:pPr>
         <w:pStyle w:val="Heading2"/>
       </w:pPr>
-      <w:bookmarkStart w:id="13" w:name="_Toc10470359"/>
+      <w:bookmarkStart w:id="13" w:name="_Toc24110937"/>
       <w:r>
         <w:lastRenderedPageBreak/>
         <w:t xml:space="preserve">Function </w:t>
@@ -2818,18 +2689,79 @@
               <w:keepLines/>
             </w:pPr>
             <w:r>
+              <w:t>Character Input/Output (CIO)</w:t>
+            </w:r>
+          </w:p>
+        </w:tc>
+        <w:tc>
+          <w:tcPr>
+            <w:tcW w:w="4788" w:type="dxa"/>
+          </w:tcPr>
+          <w:p>
+            <w:pPr>
+              <w:keepLines/>
+            </w:pPr>
+            <w:r>
+              <w:t>Character Input – CIOIN</w:t>
+            </w:r>
+            <w:r>
+              <w:br/>
+            </w:r>
+            <w:r>
+              <w:t>Character Output – CIO</w:t>
+            </w:r>
+            <w:r>
+              <w:t>OUT</w:t>
+            </w:r>
+            <w:r>
+              <w:br/>
+            </w:r>
+            <w:r>
+              <w:t>Character Input Status – CIOIST</w:t>
+            </w:r>
+            <w:r>
+              <w:br/>
+            </w:r>
+            <w:r>
+              <w:t>Character Output Status – CIOOST</w:t>
+            </w:r>
+            <w:r>
+              <w:br/>
+            </w:r>
+            <w:r>
               <w:t xml:space="preserve">Character </w:t>
             </w:r>
-            <w:proofErr w:type="spellStart"/>
-            <w:r>
-              <w:t>Input/Output</w:t>
-            </w:r>
-            <w:proofErr w:type="spellEnd"/>
-            <w:r>
-              <w:t xml:space="preserve"> (CIO)</w:t>
-            </w:r>
-          </w:p>
-        </w:tc>
+            <w:r>
+              <w:t xml:space="preserve">I/O </w:t>
+            </w:r>
+            <w:r>
+              <w:t>Initialization</w:t>
+            </w:r>
+            <w:r>
+              <w:t xml:space="preserve"> – CIO</w:t>
+            </w:r>
+            <w:r>
+              <w:t>INIT</w:t>
+            </w:r>
+            <w:r>
+              <w:br/>
+              <w:t xml:space="preserve">Character I/O Query – </w:t>
+            </w:r>
+            <w:r>
+              <w:t>CIOQUERY</w:t>
+            </w:r>
+          </w:p>
+          <w:p>
+            <w:pPr>
+              <w:keepLines/>
+            </w:pPr>
+            <w:r>
+              <w:t>Character I/O Device – CIODEVICE</w:t>
+            </w:r>
+          </w:p>
+        </w:tc>
+      </w:tr>
+      <w:tr>
         <w:tc>
           <w:tcPr>
             <w:tcW w:w="4788" w:type="dxa"/>
@@ -2839,84 +2771,7 @@
               <w:keepLines/>
             </w:pPr>
             <w:r>
-              <w:t>Character Input – CIOIN</w:t>
-            </w:r>
-            <w:r>
-              <w:br/>
-            </w:r>
-            <w:r>
-              <w:t>Character Output – CIO</w:t>
-            </w:r>
-            <w:r>
-              <w:t>OUT</w:t>
-            </w:r>
-            <w:r>
-              <w:br/>
-            </w:r>
-            <w:r>
-              <w:t>Character Input Status – CIOIST</w:t>
-            </w:r>
-            <w:r>
-              <w:br/>
-            </w:r>
-            <w:r>
-              <w:t>Character Output Status – CIOOST</w:t>
-            </w:r>
-            <w:r>
-              <w:br/>
-            </w:r>
-            <w:r>
-              <w:t xml:space="preserve">Character </w:t>
-            </w:r>
-            <w:r>
-              <w:t xml:space="preserve">I/O </w:t>
-            </w:r>
-            <w:r>
-              <w:t>Initialization</w:t>
-            </w:r>
-            <w:r>
-              <w:t xml:space="preserve"> – CIO</w:t>
-            </w:r>
-            <w:r>
-              <w:t>INIT</w:t>
-            </w:r>
-            <w:r>
-              <w:br/>
-              <w:t xml:space="preserve">Character I/O Query – </w:t>
-            </w:r>
-            <w:r>
-              <w:t>CIOQUERY</w:t>
-            </w:r>
-          </w:p>
-          <w:p>
-            <w:pPr>
-              <w:keepLines/>
-            </w:pPr>
-            <w:r>
-              <w:t>Character I/O Device – CIODEVICE</w:t>
-            </w:r>
-          </w:p>
-        </w:tc>
-      </w:tr>
-      <w:tr>
-        <w:tc>
-          <w:tcPr>
-            <w:tcW w:w="4788" w:type="dxa"/>
-          </w:tcPr>
-          <w:p>
-            <w:pPr>
-              <w:keepLines/>
-            </w:pPr>
-            <w:r>
-              <w:t xml:space="preserve">Disk </w:t>
-            </w:r>
-            <w:proofErr w:type="spellStart"/>
-            <w:r>
-              <w:t>Input/Output</w:t>
-            </w:r>
-            <w:proofErr w:type="spellEnd"/>
-            <w:r>
-              <w:t xml:space="preserve"> (DIO)</w:t>
+              <w:t>Disk Input/Output (DIO)</w:t>
             </w:r>
           </w:p>
         </w:tc>
@@ -3416,15 +3271,7 @@
             </w:r>
             <w:r>
               <w:br/>
-              <w:t xml:space="preserve">System </w:t>
-            </w:r>
-            <w:proofErr w:type="spellStart"/>
-            <w:r>
-              <w:t>Alloc</w:t>
-            </w:r>
-            <w:proofErr w:type="spellEnd"/>
-            <w:r>
-              <w:t xml:space="preserve"> – SYSALLOC</w:t>
+              <w:t>System Alloc – SYSALLOC</w:t>
             </w:r>
             <w:r>
               <w:br/>
@@ -3473,18 +3320,10 @@
       <w:pPr>
         <w:pStyle w:val="Heading2"/>
       </w:pPr>
-      <w:bookmarkStart w:id="14" w:name="_Toc10470360"/>
+      <w:bookmarkStart w:id="14" w:name="_Toc24110938"/>
       <w:r>
         <w:lastRenderedPageBreak/>
-        <w:t xml:space="preserve">Character </w:t>
-      </w:r>
-      <w:proofErr w:type="spellStart"/>
-      <w:r>
-        <w:t>Input/Output</w:t>
-      </w:r>
-      <w:proofErr w:type="spellEnd"/>
-      <w:r>
-        <w:t xml:space="preserve"> (CIO)</w:t>
+        <w:t>Character Input/Output (CIO)</w:t>
       </w:r>
       <w:bookmarkEnd w:id="14"/>
     </w:p>
@@ -3627,13 +3466,8 @@
               <w:keepNext/>
               <w:keepLines/>
             </w:pPr>
-            <w:proofErr w:type="spellStart"/>
-            <w:r>
-              <w:t>PropIO</w:t>
-            </w:r>
-            <w:proofErr w:type="spellEnd"/>
-            <w:r>
-              <w:t xml:space="preserve"> VGA</w:t>
+            <w:r>
+              <w:t>PropIO VGA</w:t>
             </w:r>
           </w:p>
         </w:tc>
@@ -3661,13 +3495,8 @@
               <w:keepNext/>
               <w:keepLines/>
             </w:pPr>
-            <w:proofErr w:type="spellStart"/>
-            <w:r>
-              <w:t>ParPortProp</w:t>
-            </w:r>
-            <w:proofErr w:type="spellEnd"/>
-            <w:r>
-              <w:t xml:space="preserve"> VGA</w:t>
+            <w:r>
+              <w:t>ParPortProp VGA</w:t>
             </w:r>
           </w:p>
         </w:tc>
@@ -4808,21 +4637,13 @@
               <w:pStyle w:val="CellText"/>
             </w:pPr>
             <w:r>
-              <w:t>Setup line characteristics (</w:t>
-            </w:r>
-            <w:proofErr w:type="spellStart"/>
-            <w:r>
-              <w:t>baudra</w:t>
+              <w:t>Setup line characteristics (baudra</w:t>
             </w:r>
             <w:r>
               <w:t>t</w:t>
             </w:r>
             <w:r>
-              <w:t>e</w:t>
-            </w:r>
-            <w:proofErr w:type="spellEnd"/>
-            <w:r>
-              <w:t>, framing, etc.) of the specified unit.</w:t>
+              <w:t>e, framing, etc.) of the specified unit.</w:t>
             </w:r>
             <w:r>
               <w:t xml:space="preserve">  Register pair DE specifies line characteristics.</w:t>
@@ -4968,15 +4789,7 @@
               <w:t xml:space="preserve"> </w:t>
             </w:r>
             <w:r>
-              <w:t>line characteristics (</w:t>
-            </w:r>
-            <w:proofErr w:type="spellStart"/>
-            <w:r>
-              <w:t>baudrate</w:t>
-            </w:r>
-            <w:proofErr w:type="spellEnd"/>
-            <w:r>
-              <w:t xml:space="preserve">, framing, etc.) of the specified unit. </w:t>
+              <w:t xml:space="preserve">line characteristics (baudrate, framing, etc.) of the specified unit. </w:t>
             </w:r>
             <w:r>
               <w:t xml:space="preserve"> Register </w:t>
@@ -5177,18 +4990,10 @@
       <w:pPr>
         <w:pStyle w:val="Heading2"/>
       </w:pPr>
-      <w:bookmarkStart w:id="15" w:name="_Toc10470361"/>
+      <w:bookmarkStart w:id="15" w:name="_Toc24110939"/>
       <w:r>
         <w:lastRenderedPageBreak/>
-        <w:t xml:space="preserve">Disk </w:t>
-      </w:r>
-      <w:proofErr w:type="spellStart"/>
-      <w:r>
-        <w:t>Input/Output</w:t>
-      </w:r>
-      <w:proofErr w:type="spellEnd"/>
-      <w:r>
-        <w:t xml:space="preserve"> (DIO)</w:t>
+        <w:t>Disk Input/Output (DIO)</w:t>
       </w:r>
       <w:bookmarkEnd w:id="15"/>
     </w:p>
@@ -5480,13 +5285,8 @@
             <w:pPr>
               <w:pStyle w:val="CellTextNoSpacing"/>
             </w:pPr>
-            <w:proofErr w:type="spellStart"/>
-            <w:r>
-              <w:t>PropIO</w:t>
-            </w:r>
-            <w:proofErr w:type="spellEnd"/>
-            <w:r>
-              <w:t xml:space="preserve"> SD Card</w:t>
+            <w:r>
+              <w:t>PropIO SD Card</w:t>
             </w:r>
           </w:p>
         </w:tc>
@@ -5513,13 +5313,8 @@
             <w:pPr>
               <w:pStyle w:val="CellTextNoSpacing"/>
             </w:pPr>
-            <w:proofErr w:type="spellStart"/>
-            <w:r>
-              <w:t>ParPortProp</w:t>
-            </w:r>
-            <w:proofErr w:type="spellEnd"/>
-            <w:r>
-              <w:t xml:space="preserve"> SD Card</w:t>
+            <w:r>
+              <w:t>ParPortProp SD Card</w:t>
             </w:r>
           </w:p>
         </w:tc>
@@ -6264,15 +6059,7 @@
             </w:r>
             <w:r>
               <w:br/>
-              <w:t xml:space="preserve">     LBA: </w:t>
-            </w:r>
-            <w:proofErr w:type="gramStart"/>
-            <w:r>
-              <w:t>DE:HL</w:t>
-            </w:r>
-            <w:proofErr w:type="gramEnd"/>
-            <w:r>
-              <w:t xml:space="preserve"> is 32 bit block address</w:t>
+              <w:t xml:space="preserve">     LBA: DE:HL is 32 bit block address</w:t>
             </w:r>
           </w:p>
         </w:tc>
@@ -6326,32 +6113,11 @@
             <w:pPr>
               <w:pStyle w:val="CellText"/>
             </w:pPr>
-            <w:proofErr w:type="spellStart"/>
-            <w:r>
-              <w:t>Bit</w:t>
-            </w:r>
-            <w:proofErr w:type="spellEnd"/>
-            <w:r>
-              <w:t xml:space="preserve"> 7 of D indicates whether the </w:t>
-            </w:r>
-            <w:r>
-              <w:t xml:space="preserve">disk seek address is specified as cylinder/head/sector (CHS) or Logical Block Address (LBA).  If D:7=1, then the remaining bits of </w:t>
-            </w:r>
-            <w:proofErr w:type="spellStart"/>
-            <w:r>
-              <w:t>of</w:t>
-            </w:r>
-            <w:proofErr w:type="spellEnd"/>
-            <w:r>
-              <w:t xml:space="preserve"> the 32 bit register set </w:t>
-            </w:r>
-            <w:proofErr w:type="gramStart"/>
-            <w:r>
-              <w:t>DE:HL</w:t>
-            </w:r>
-            <w:proofErr w:type="gramEnd"/>
-            <w:r>
-              <w:t xml:space="preserve"> specify a linear, zero offset, block number.  If D:7=0, then the remaining bits of D specify the head, E specifies sector, and HL specifies track.</w:t>
+            <w:r>
+              <w:t xml:space="preserve">Bit 7 of D indicates whether the </w:t>
+            </w:r>
+            <w:r>
+              <w:t>disk seek address is specified as cylinder/head/sector (CHS) or Logical Block Address (LBA).  If D:7=1, then the remaining bits of of the 32 bit register set DE:HL specify a linear, zero offset, block number.  If D:7=0, then the remaining bits of D specify the head, E specifies sector, and HL specifies track.</w:t>
             </w:r>
           </w:p>
           <w:p>
@@ -7482,14 +7248,7 @@
             </w:r>
             <w:r>
               <w:br/>
-            </w:r>
-            <w:proofErr w:type="gramStart"/>
-            <w:r>
-              <w:t>DE:HL</w:t>
-            </w:r>
-            <w:proofErr w:type="gramEnd"/>
-            <w:r>
-              <w:t>=Blocks on Device</w:t>
+              <w:t>DE:HL=Blocks on Device</w:t>
             </w:r>
             <w:r>
               <w:br/>
@@ -7512,15 +7271,7 @@
               <w:pStyle w:val="CellText"/>
             </w:pPr>
             <w:r>
-              <w:t xml:space="preserve">Report current media capacity information.  </w:t>
-            </w:r>
-            <w:proofErr w:type="gramStart"/>
-            <w:r>
-              <w:t>ED:HL</w:t>
-            </w:r>
-            <w:proofErr w:type="gramEnd"/>
-            <w:r>
-              <w:t xml:space="preserve"> is a 32 bit number representing the total number of blocks on the device.  BC contains the block size.  If media is unknown, an error will be returned.</w:t>
+              <w:t>Report current media capacity information.  ED:HL is a 32 bit number representing the total number of blocks on the device.  BC contains the block size.  If media is unknown, an error will be returned.</w:t>
             </w:r>
           </w:p>
           <w:p>
@@ -7694,7 +7445,7 @@
       <w:pPr>
         <w:pStyle w:val="Heading2"/>
       </w:pPr>
-      <w:bookmarkStart w:id="16" w:name="_Toc10470362"/>
+      <w:bookmarkStart w:id="16" w:name="_Toc24110940"/>
       <w:r>
         <w:lastRenderedPageBreak/>
         <w:t>Real Time Clock (RTC)</w:t>
@@ -7906,18 +7657,10 @@
         <w:pStyle w:val="Heading4"/>
       </w:pPr>
       <w:r>
-        <w:t xml:space="preserve">RTC Get Time – </w:t>
-      </w:r>
-      <w:proofErr w:type="gramStart"/>
-      <w:r>
-        <w:t>RTCGETTIM</w:t>
-      </w:r>
-      <w:r>
-        <w:t>(</w:t>
-      </w:r>
-      <w:proofErr w:type="gramEnd"/>
-      <w:r>
-        <w:t>$</w:t>
+        <w:t>RTC Get Time – RTCGETTIM</w:t>
+      </w:r>
+      <w:r>
+        <w:t>($</w:t>
       </w:r>
       <w:r>
         <w:t>2</w:t>
@@ -8037,18 +7780,10 @@
         <w:pStyle w:val="Heading4"/>
       </w:pPr>
       <w:r>
-        <w:t xml:space="preserve">RTC Set Time – </w:t>
-      </w:r>
-      <w:proofErr w:type="gramStart"/>
-      <w:r>
-        <w:t>RTCSETTIM</w:t>
-      </w:r>
-      <w:r>
-        <w:t>(</w:t>
-      </w:r>
-      <w:proofErr w:type="gramEnd"/>
-      <w:r>
-        <w:t>$</w:t>
+        <w:t>RTC Set Time – RTCSETTIM</w:t>
+      </w:r>
+      <w:r>
+        <w:t>($</w:t>
       </w:r>
       <w:r>
         <w:t>2</w:t>
@@ -8160,18 +7895,10 @@
         <w:pStyle w:val="Heading4"/>
       </w:pPr>
       <w:r>
-        <w:t xml:space="preserve">RTC Get NVRAM Byte – </w:t>
-      </w:r>
-      <w:proofErr w:type="gramStart"/>
-      <w:r>
-        <w:t>RTCGETBYT</w:t>
-      </w:r>
-      <w:r>
-        <w:t>(</w:t>
-      </w:r>
-      <w:proofErr w:type="gramEnd"/>
-      <w:r>
-        <w:t>$</w:t>
+        <w:t>RTC Get NVRAM Byte – RTCGETBYT</w:t>
+      </w:r>
+      <w:r>
+        <w:t>($</w:t>
       </w:r>
       <w:r>
         <w:t>2</w:t>
@@ -8299,18 +8026,10 @@
         <w:pStyle w:val="Heading4"/>
       </w:pPr>
       <w:r>
-        <w:t xml:space="preserve">RTC Set NVRAM Byte – </w:t>
-      </w:r>
-      <w:proofErr w:type="gramStart"/>
-      <w:r>
-        <w:t>RTCSETBYT</w:t>
-      </w:r>
-      <w:r>
-        <w:t>(</w:t>
-      </w:r>
-      <w:proofErr w:type="gramEnd"/>
-      <w:r>
-        <w:t>$</w:t>
+        <w:t>RTC Set NVRAM Byte – RTCSETBYT</w:t>
+      </w:r>
+      <w:r>
+        <w:t>($</w:t>
       </w:r>
       <w:r>
         <w:t>2</w:t>
@@ -8439,18 +8158,10 @@
       </w:pPr>
       <w:r>
         <w:lastRenderedPageBreak/>
-        <w:t xml:space="preserve">RTC Get NVRAM Block – </w:t>
-      </w:r>
-      <w:proofErr w:type="gramStart"/>
-      <w:r>
-        <w:t>RTCGETBLK</w:t>
-      </w:r>
-      <w:r>
-        <w:t>(</w:t>
-      </w:r>
-      <w:proofErr w:type="gramEnd"/>
-      <w:r>
-        <w:t>$</w:t>
+        <w:t>RTC Get NVRAM Block – RTCGETBLK</w:t>
+      </w:r>
+      <w:r>
+        <w:t>($</w:t>
       </w:r>
       <w:r>
         <w:t>2</w:t>
@@ -8570,18 +8281,10 @@
         <w:pStyle w:val="Heading4"/>
       </w:pPr>
       <w:r>
-        <w:t xml:space="preserve">RTC Set NVRAM Block – </w:t>
-      </w:r>
-      <w:proofErr w:type="gramStart"/>
-      <w:r>
-        <w:t>RTCSETBLK</w:t>
-      </w:r>
-      <w:r>
-        <w:t>(</w:t>
-      </w:r>
-      <w:proofErr w:type="gramEnd"/>
-      <w:r>
-        <w:t>$</w:t>
+        <w:t>RTC Set NVRAM Block – RTCSETBLK</w:t>
+      </w:r>
+      <w:r>
+        <w:t>($</w:t>
       </w:r>
       <w:r>
         <w:t>2</w:t>
@@ -8726,7 +8429,7 @@
       <w:pPr>
         <w:pStyle w:val="Heading2"/>
       </w:pPr>
-      <w:bookmarkStart w:id="17" w:name="_Toc10470363"/>
+      <w:bookmarkStart w:id="17" w:name="_Toc24110941"/>
       <w:r>
         <w:lastRenderedPageBreak/>
         <w:t>Video Display Adapter</w:t>
@@ -11558,11 +11261,9 @@
             <w:tcW w:w="3394" w:type="dxa"/>
           </w:tcPr>
           <w:p>
-            <w:proofErr w:type="spellStart"/>
             <w:r>
               <w:t>PageUp</w:t>
             </w:r>
-            <w:proofErr w:type="spellEnd"/>
           </w:p>
         </w:tc>
       </w:tr>
@@ -11614,11 +11315,9 @@
             <w:pPr>
               <w:pStyle w:val="CellTextNoSpacing"/>
             </w:pPr>
-            <w:proofErr w:type="spellStart"/>
             <w:r>
               <w:t>PadeDown</w:t>
             </w:r>
-            <w:proofErr w:type="spellEnd"/>
           </w:p>
         </w:tc>
       </w:tr>
@@ -11670,11 +11369,9 @@
             <w:pPr>
               <w:pStyle w:val="CellTextNoSpacing"/>
             </w:pPr>
-            <w:proofErr w:type="spellStart"/>
             <w:r>
               <w:t>UpArrow</w:t>
             </w:r>
-            <w:proofErr w:type="spellEnd"/>
           </w:p>
         </w:tc>
       </w:tr>
@@ -11726,11 +11423,9 @@
             <w:pPr>
               <w:pStyle w:val="CellTextNoSpacing"/>
             </w:pPr>
-            <w:proofErr w:type="spellStart"/>
             <w:r>
               <w:t>DownArrow</w:t>
             </w:r>
-            <w:proofErr w:type="spellEnd"/>
           </w:p>
         </w:tc>
       </w:tr>
@@ -11782,11 +11477,9 @@
             <w:pPr>
               <w:pStyle w:val="CellTextNoSpacing"/>
             </w:pPr>
-            <w:proofErr w:type="spellStart"/>
             <w:r>
               <w:t>LeftArrow</w:t>
             </w:r>
-            <w:proofErr w:type="spellEnd"/>
           </w:p>
         </w:tc>
       </w:tr>
@@ -11832,11 +11525,9 @@
             <w:tcW w:w="3394" w:type="dxa"/>
           </w:tcPr>
           <w:p>
-            <w:proofErr w:type="spellStart"/>
             <w:r>
               <w:t>RightArrow</w:t>
             </w:r>
-            <w:proofErr w:type="spellEnd"/>
           </w:p>
         </w:tc>
       </w:tr>
@@ -11955,11 +11646,9 @@
             <w:tcW w:w="2928" w:type="dxa"/>
           </w:tcPr>
           <w:p>
-            <w:proofErr w:type="spellStart"/>
             <w:r>
               <w:t>SysReq</w:t>
             </w:r>
-            <w:proofErr w:type="spellEnd"/>
           </w:p>
         </w:tc>
         <w:tc>
@@ -12005,11 +11694,9 @@
             <w:tcW w:w="2928" w:type="dxa"/>
           </w:tcPr>
           <w:p>
-            <w:proofErr w:type="spellStart"/>
             <w:r>
               <w:t>PrintScreen</w:t>
             </w:r>
-            <w:proofErr w:type="spellEnd"/>
           </w:p>
         </w:tc>
         <w:tc>
@@ -14428,26 +14115,16 @@
               <w:pStyle w:val="CellTextNoSpacing"/>
             </w:pPr>
             <w:r>
-              <w:t>C=</w:t>
-            </w:r>
-            <w:proofErr w:type="spellStart"/>
-            <w:r>
-              <w:t>Scancode</w:t>
-            </w:r>
-            <w:proofErr w:type="spellEnd"/>
-          </w:p>
-          <w:p>
-            <w:pPr>
-              <w:pStyle w:val="CellTextNoSpacing"/>
-            </w:pPr>
-            <w:r>
-              <w:t>D=</w:t>
-            </w:r>
-            <w:proofErr w:type="spellStart"/>
-            <w:r>
-              <w:t>Keystate</w:t>
-            </w:r>
-            <w:proofErr w:type="spellEnd"/>
+              <w:t>C=Scancode</w:t>
+            </w:r>
+          </w:p>
+          <w:p>
+            <w:pPr>
+              <w:pStyle w:val="CellTextNoSpacing"/>
+            </w:pPr>
+            <w:r>
+              <w:t>D=Keystate</w:t>
+            </w:r>
           </w:p>
           <w:p>
             <w:pPr>
@@ -14517,39 +14194,7 @@
               <w:pStyle w:val="CellText"/>
             </w:pPr>
             <w:r>
-              <w:t xml:space="preserve">The </w:t>
-            </w:r>
-            <w:proofErr w:type="spellStart"/>
-            <w:r>
-              <w:t>scancode</w:t>
-            </w:r>
-            <w:proofErr w:type="spellEnd"/>
-            <w:r>
-              <w:t xml:space="preserve"> value is the raw </w:t>
-            </w:r>
-            <w:proofErr w:type="spellStart"/>
-            <w:r>
-              <w:t>scancode</w:t>
-            </w:r>
-            <w:proofErr w:type="spellEnd"/>
-            <w:r>
-              <w:t xml:space="preserve"> from the keyboard for the keypress.  </w:t>
-            </w:r>
-            <w:proofErr w:type="spellStart"/>
-            <w:r>
-              <w:t>Scancodes</w:t>
-            </w:r>
-            <w:proofErr w:type="spellEnd"/>
-            <w:r>
-              <w:t xml:space="preserve"> are from </w:t>
-            </w:r>
-            <w:proofErr w:type="spellStart"/>
-            <w:r>
-              <w:t>scancode</w:t>
-            </w:r>
-            <w:proofErr w:type="spellEnd"/>
-            <w:r>
-              <w:t xml:space="preserve"> set 2 standard.</w:t>
+              <w:t>The scancode value is the raw scancode from the keyboard for the keypress.  Scancodes are from scancode set 2 standard.</w:t>
             </w:r>
           </w:p>
           <w:p>
@@ -14557,15 +14202,7 @@
               <w:pStyle w:val="CellText"/>
             </w:pPr>
             <w:r>
-              <w:t xml:space="preserve">The </w:t>
-            </w:r>
-            <w:proofErr w:type="spellStart"/>
-            <w:r>
-              <w:t>keystate</w:t>
-            </w:r>
-            <w:proofErr w:type="spellEnd"/>
-            <w:r>
-              <w:t xml:space="preserve"> is a bitmap representing the value of all modifier</w:t>
+              <w:t>The keystate is a bitmap representing the value of all modifier</w:t>
             </w:r>
             <w:r>
               <w:t xml:space="preserve"> keys and shift state</w:t>
@@ -14647,7 +14284,7 @@
       <w:pPr>
         <w:pStyle w:val="Heading2"/>
       </w:pPr>
-      <w:bookmarkStart w:id="18" w:name="_Toc10470364"/>
+      <w:bookmarkStart w:id="18" w:name="_Toc24110942"/>
       <w:r>
         <w:lastRenderedPageBreak/>
         <w:t>System (SYS)</w:t>
@@ -14851,15 +14488,7 @@
             </w:r>
             <w:r>
               <w:br/>
-              <w:t>DE=Version (Maj/Min/</w:t>
-            </w:r>
-            <w:proofErr w:type="spellStart"/>
-            <w:r>
-              <w:t>Upd</w:t>
-            </w:r>
-            <w:proofErr w:type="spellEnd"/>
-            <w:r>
-              <w:t>/Pat)</w:t>
+              <w:t>DE=Version (Maj/Min/Upd/Pat)</w:t>
             </w:r>
             <w:r>
               <w:br/>
@@ -15343,15 +14972,7 @@
               <w:t>)</w:t>
             </w:r>
             <w:r>
-              <w:t xml:space="preserve"> function by setting the source bank, destination bank, and byte count for the copy.  The bank </w:t>
-            </w:r>
-            <w:proofErr w:type="gramStart"/>
-            <w:r>
-              <w:t>id’s</w:t>
-            </w:r>
-            <w:proofErr w:type="gramEnd"/>
-            <w:r>
-              <w:t xml:space="preserve"> are not range checked and must be valid for the system in use.</w:t>
+              <w:t xml:space="preserve"> function by setting the source bank, destination bank, and byte count for the copy.  The bank id’s are not range checked and must be valid for the system in use.</w:t>
             </w:r>
           </w:p>
           <w:p>
@@ -15550,15 +15171,7 @@
         <w:pStyle w:val="Heading4"/>
       </w:pPr>
       <w:r>
-        <w:t xml:space="preserve">System </w:t>
-      </w:r>
-      <w:proofErr w:type="spellStart"/>
-      <w:r>
-        <w:t>Alloc</w:t>
-      </w:r>
-      <w:proofErr w:type="spellEnd"/>
-      <w:r>
-        <w:t xml:space="preserve"> – SYSALLOC ($F6)</w:t>
+        <w:t>System Alloc – SYSALLOC ($F6)</w:t>
       </w:r>
     </w:p>
     <w:tbl>
@@ -16035,11 +15648,37 @@
                   <w:r>
                     <w:t xml:space="preserve"> current timer tick count value in </w:t>
                   </w:r>
-                  <w:proofErr w:type="gramStart"/>
                   <w:r>
                     <w:t>DE:HL</w:t>
                   </w:r>
-                  <w:proofErr w:type="gramEnd"/>
+                </w:p>
+              </w:tc>
+            </w:tr>
+            <w:tr>
+              <w:tc>
+                <w:tcPr>
+                  <w:tcW w:w="1904" w:type="dxa"/>
+                </w:tcPr>
+                <w:p>
+                  <w:pPr>
+                    <w:pStyle w:val="NoSpacing"/>
+                  </w:pPr>
+                  <w:r>
+                    <w:t>SECONDS ($D1)</w:t>
+                  </w:r>
+                </w:p>
+              </w:tc>
+              <w:tc>
+                <w:tcPr>
+                  <w:tcW w:w="7441" w:type="dxa"/>
+                </w:tcPr>
+                <w:p>
+                  <w:pPr>
+                    <w:pStyle w:val="NoSpacing"/>
+                  </w:pPr>
+                  <w:r>
+                    <w:t>Return current seconds count value in DE:HL</w:t>
+                  </w:r>
                 </w:p>
               </w:tc>
             </w:tr>
@@ -16094,15 +15733,7 @@
                     <w:pStyle w:val="NoSpacing"/>
                   </w:pPr>
                   <w:r>
-                    <w:t xml:space="preserve">Return Z80 variant in H, CPU Speed in MHz in L, and CPU Speed in </w:t>
-                  </w:r>
-                  <w:proofErr w:type="spellStart"/>
-                  <w:r>
-                    <w:t>KHz</w:t>
-                  </w:r>
-                  <w:proofErr w:type="spellEnd"/>
-                  <w:r>
-                    <w:t xml:space="preserve"> in DE</w:t>
+                    <w:t>Return Z80 variant in H, CPU Speed in MHz in L, and CPU Speed in KHz in DE</w:t>
                   </w:r>
                 </w:p>
               </w:tc>
@@ -16352,13 +15983,36 @@
                     <w:pStyle w:val="NoSpacing"/>
                   </w:pPr>
                   <w:r>
-                    <w:t xml:space="preserve">Set timer tick count value from </w:t>
+                    <w:t>Set timer tick count value from DE:HL</w:t>
                   </w:r>
-                  <w:proofErr w:type="gramStart"/>
+                </w:p>
+              </w:tc>
+            </w:tr>
+            <w:tr>
+              <w:tc>
+                <w:tcPr>
+                  <w:tcW w:w="1904" w:type="dxa"/>
+                </w:tcPr>
+                <w:p>
+                  <w:pPr>
+                    <w:pStyle w:val="NoSpacing"/>
+                  </w:pPr>
                   <w:r>
-                    <w:t>DE:HL</w:t>
+                    <w:t>SECONDS ($D1)</w:t>
                   </w:r>
-                  <w:proofErr w:type="gramEnd"/>
+                </w:p>
+              </w:tc>
+              <w:tc>
+                <w:tcPr>
+                  <w:tcW w:w="7441" w:type="dxa"/>
+                </w:tcPr>
+                <w:p>
+                  <w:pPr>
+                    <w:pStyle w:val="NoSpacing"/>
+                  </w:pPr>
+                  <w:r>
+                    <w:t>Set seconds count value from DE:HL</w:t>
+                  </w:r>
                 </w:p>
               </w:tc>
             </w:tr>
@@ -16747,23 +16401,7 @@
               <w:pStyle w:val="CellText"/>
             </w:pPr>
             <w:r>
-              <w:t xml:space="preserve">Note that during interrupt processing, the lower 32K of CPU address space will contain the </w:t>
-            </w:r>
-            <w:proofErr w:type="spellStart"/>
-            <w:r>
-              <w:t>RomWBW</w:t>
-            </w:r>
-            <w:proofErr w:type="spellEnd"/>
-            <w:r>
-              <w:t xml:space="preserve"> HBIOS code bank, not the lower 32K of application TPA.  As such, a dynamically installed interrupt handler does not have access to the lower 32K of TPA and must be careful to avoid modifying the contents of the lower 32K of memory.  Invoking </w:t>
-            </w:r>
-            <w:proofErr w:type="spellStart"/>
-            <w:r>
-              <w:t>RomWBW</w:t>
-            </w:r>
-            <w:proofErr w:type="spellEnd"/>
-            <w:r>
-              <w:t xml:space="preserve"> HBIOS functions within an interrupt handler is not supported.  </w:t>
+              <w:t xml:space="preserve">Note that during interrupt processing, the lower 32K of CPU address space will contain the RomWBW HBIOS code bank, not the lower 32K of application TPA.  As such, a dynamically installed interrupt handler does not have access to the lower 32K of TPA and must be careful to avoid modifying the contents of the lower 32K of memory.  Invoking RomWBW HBIOS functions within an interrupt handler is not supported.  </w:t>
             </w:r>
           </w:p>
           <w:p>
@@ -18739,7 +18377,7 @@
 </file>
 
 <file path=customXml/itemProps1.xml><?xml version="1.0" encoding="utf-8"?>
-<ds:datastoreItem xmlns:ds="http://schemas.openxmlformats.org/officeDocument/2006/customXml" ds:itemID="{446CD5D5-E29C-4D67-9B0E-78CE27F570EC}">
+<ds:datastoreItem xmlns:ds="http://schemas.openxmlformats.org/officeDocument/2006/customXml" ds:itemID="{94500A46-A2E5-43F1-9902-6355FD2D5D86}">
   <ds:schemaRefs>
     <ds:schemaRef ds:uri="http://schemas.openxmlformats.org/officeDocument/2006/bibliography"/>
   </ds:schemaRefs>

</xml_diff>